<commit_message>
Edited ParserManual.docx, removed obsolete files.
</commit_message>
<xml_diff>
--- a/Part3&4/ParserManual.docx
+++ b/Part3&4/ParserManual.docx
@@ -1,365 +1,302 @@
 
 <file path=word/document.xml><?xml version="1.0" encoding="utf-8"?>
-<w:document xmlns:wpc="http://schemas.microsoft.com/office/word/2010/wordprocessingCanvas" xmlns:mc="http://schemas.openxmlformats.org/markup-compatibility/2006" xmlns:o="urn:schemas-microsoft-com:office:office" xmlns:r="http://schemas.openxmlformats.org/officeDocument/2006/relationships" xmlns:m="http://schemas.openxmlformats.org/officeDocument/2006/math" xmlns:v="urn:schemas-microsoft-com:vml" xmlns:wp14="http://schemas.microsoft.com/office/word/2010/wordprocessingDrawing" xmlns:wp="http://schemas.openxmlformats.org/drawingml/2006/wordprocessingDrawing" xmlns:w10="urn:schemas-microsoft-com:office:word" xmlns:w="http://schemas.openxmlformats.org/wordprocessingml/2006/main" xmlns:w14="http://schemas.microsoft.com/office/word/2010/wordml" xmlns:w15="http://schemas.microsoft.com/office/word/2012/wordml" xmlns:wpg="http://schemas.microsoft.com/office/word/2010/wordprocessingGroup" xmlns:wpi="http://schemas.microsoft.com/office/word/2010/wordprocessingInk" xmlns:wne="http://schemas.microsoft.com/office/word/2006/wordml" xmlns:wps="http://schemas.microsoft.com/office/word/2010/wordprocessingShape" xmlns:w16se="http://schemas.microsoft.com/office/word/2015/wordml/symex" xmlns:w16cid="http://schemas.microsoft.com/office/word/2016/wordml/cid" xmlns:w16="http://schemas.microsoft.com/office/word/2018/wordml" xmlns:w16cex="http://schemas.microsoft.com/office/word/2018/wordml/cex" xmlns:w16sdtdh="http://schemas.microsoft.com/office/word/2020/wordml/sdtdatahash" xmlns:w16sdtfl="http://schemas.microsoft.com/office/word/2024/wordml/sdtformatlock" xmlns:a="http://schemas.openxmlformats.org/drawingml/2006/main" xmlns:pic="http://schemas.openxmlformats.org/drawingml/2006/picture" xmlns:a14="http://schemas.microsoft.com/office/drawing/2010/main" mc:Ignorable="w14 w15 wp14 w16se w16cid w16 w16cex w16sdtdh w16sdtfl">
+<w:document xmlns:wpc="http://schemas.microsoft.com/office/word/2010/wordprocessingCanvas" xmlns:cx="http://schemas.microsoft.com/office/drawing/2014/chartex" xmlns:cx1="http://schemas.microsoft.com/office/drawing/2015/9/8/chartex" xmlns:cx2="http://schemas.microsoft.com/office/drawing/2015/10/21/chartex" xmlns:cx3="http://schemas.microsoft.com/office/drawing/2016/5/9/chartex" xmlns:cx4="http://schemas.microsoft.com/office/drawing/2016/5/10/chartex" xmlns:cx5="http://schemas.microsoft.com/office/drawing/2016/5/11/chartex" xmlns:cx6="http://schemas.microsoft.com/office/drawing/2016/5/12/chartex" xmlns:cx7="http://schemas.microsoft.com/office/drawing/2016/5/13/chartex" xmlns:cx8="http://schemas.microsoft.com/office/drawing/2016/5/14/chartex" xmlns:mc="http://schemas.openxmlformats.org/markup-compatibility/2006" xmlns:aink="http://schemas.microsoft.com/office/drawing/2016/ink" xmlns:am3d="http://schemas.microsoft.com/office/drawing/2017/model3d" xmlns:o="urn:schemas-microsoft-com:office:office" xmlns:oel="http://schemas.microsoft.com/office/2019/extlst" xmlns:r="http://schemas.openxmlformats.org/officeDocument/2006/relationships" xmlns:m="http://schemas.openxmlformats.org/officeDocument/2006/math" xmlns:v="urn:schemas-microsoft-com:vml" xmlns:wp14="http://schemas.microsoft.com/office/word/2010/wordprocessingDrawing" xmlns:wp="http://schemas.openxmlformats.org/drawingml/2006/wordprocessingDrawing" xmlns:w10="urn:schemas-microsoft-com:office:word" xmlns:w="http://schemas.openxmlformats.org/wordprocessingml/2006/main" xmlns:w14="http://schemas.microsoft.com/office/word/2010/wordml" xmlns:w15="http://schemas.microsoft.com/office/word/2012/wordml" xmlns:w16cex="http://schemas.microsoft.com/office/word/2018/wordml/cex" xmlns:w16cid="http://schemas.microsoft.com/office/word/2016/wordml/cid" xmlns:w16="http://schemas.microsoft.com/office/word/2018/wordml" xmlns:w16du="http://schemas.microsoft.com/office/word/2023/wordml/word16du" xmlns:w16sdtdh="http://schemas.microsoft.com/office/word/2020/wordml/sdtdatahash" xmlns:w16sdtfl="http://schemas.microsoft.com/office/word/2024/wordml/sdtformatlock" xmlns:w16se="http://schemas.microsoft.com/office/word/2015/wordml/symex" xmlns:wpg="http://schemas.microsoft.com/office/word/2010/wordprocessingGroup" xmlns:wpi="http://schemas.microsoft.com/office/word/2010/wordprocessingInk" xmlns:wne="http://schemas.microsoft.com/office/word/2006/wordml" xmlns:wps="http://schemas.microsoft.com/office/word/2010/wordprocessingShape" mc:Ignorable="w14 w15 w16se w16cid w16 w16cex w16sdtdh w16sdtfl w16du wp14">
   <w:body>
-    <w:p xmlns:wp14="http://schemas.microsoft.com/office/word/2010/wordml" wp14:paraId="026F9577" wp14:textId="66DD5239">
-      <w:r>
-        <w:rPr>
-          <w:b w:val="0"/>
-          <w:bCs w:val="0"/>
-          <w:i w:val="1"/>
-          <w:iCs w:val="1"/>
+    <w:p>
+      <w:r>
+        <w:rPr>
+          <w:i/>
+          <w:iCs/>
           <w:u w:val="single"/>
         </w:rPr>
         <w:t>Parser Choice:</w:t>
       </w:r>
       <w:r>
         <w:rPr>
-          <w:b w:val="0"/>
-          <w:bCs w:val="0"/>
-          <w:i w:val="1"/>
-          <w:iCs w:val="1"/>
+          <w:i/>
+          <w:iCs/>
         </w:rPr>
         <w:t xml:space="preserve"> </w:t>
       </w:r>
       <w:r>
-        <w:rPr/>
-        <w:t>PLY (Python Lex-</w:t>
-      </w:r>
-      <w:r>
-        <w:rPr/>
-        <w:t>Yacc</w:t>
-      </w:r>
-      <w:r>
-        <w:rPr/>
-        <w:t>)</w:t>
-      </w:r>
-    </w:p>
-    <w:p xmlns:wp14="http://schemas.microsoft.com/office/word/2010/wordml" wp14:paraId="0B93688C" wp14:textId="5E8C1B75">
-      <w:pPr>
-        <w:pStyle w:val="Normal"/>
-      </w:pPr>
-      <w:r>
-        <w:rPr/>
-        <w:t>We chose PLY (Python Lex-</w:t>
-      </w:r>
-      <w:r>
-        <w:rPr/>
-        <w:t>Yacc</w:t>
-      </w:r>
-      <w:r>
-        <w:rPr/>
-        <w:t xml:space="preserve">) for </w:t>
-      </w:r>
-      <w:r>
-        <w:rPr/>
+        <w:t>PLY (Python Lex-Yacc)</w:t>
+      </w:r>
+    </w:p>
+    <w:p>
+      <w:r>
+        <w:t xml:space="preserve">We chose PLY (Python Lex-Yacc) for </w:t>
+      </w:r>
+      <w:r>
         <w:t>two reasons:</w:t>
       </w:r>
     </w:p>
-    <w:p xmlns:wp14="http://schemas.microsoft.com/office/word/2010/wordml" wp14:paraId="2149845A" wp14:textId="4EDC9F9B">
+    <w:p>
       <w:pPr>
         <w:pStyle w:val="ListParagraph"/>
         <w:numPr>
           <w:ilvl w:val="0"/>
-          <w:numId w:val="2"/>
+          <w:numId w:val="3"/>
         </w:numPr>
-        <w:rPr/>
-      </w:pPr>
-      <w:r>
-        <w:rPr/>
+      </w:pPr>
+      <w:r>
         <w:t xml:space="preserve"> First</w:t>
       </w:r>
       <w:r>
-        <w:rPr/>
         <w:t>,</w:t>
       </w:r>
       <w:r>
-        <w:rPr/>
         <w:t xml:space="preserve"> because we built the </w:t>
       </w:r>
-      <w:r>
-        <w:rPr/>
+      <w:proofErr w:type="spellStart"/>
+      <w:r>
         <w:t>lexer</w:t>
       </w:r>
-      <w:r>
-        <w:rPr/>
+      <w:proofErr w:type="spellEnd"/>
+      <w:r>
         <w:t xml:space="preserve"> with </w:t>
       </w:r>
-      <w:r>
-        <w:rPr/>
+      <w:proofErr w:type="spellStart"/>
+      <w:r>
         <w:t>ply.lex</w:t>
       </w:r>
-      <w:r>
-        <w:rPr/>
+      <w:proofErr w:type="spellEnd"/>
+      <w:r>
         <w:t xml:space="preserve">, so it makes sense to use </w:t>
       </w:r>
-      <w:r>
-        <w:rPr/>
+      <w:proofErr w:type="spellStart"/>
+      <w:proofErr w:type="gramStart"/>
+      <w:r>
         <w:t>ply.yacc</w:t>
       </w:r>
-      <w:r>
-        <w:rPr/>
+      <w:proofErr w:type="spellEnd"/>
+      <w:proofErr w:type="gramEnd"/>
+      <w:r>
         <w:t xml:space="preserve"> for the parser as it </w:t>
       </w:r>
       <w:r>
-        <w:rPr/>
         <w:t>integrates</w:t>
       </w:r>
       <w:r>
-        <w:rPr/>
         <w:t xml:space="preserve"> with the </w:t>
       </w:r>
-      <w:r>
-        <w:rPr/>
+      <w:proofErr w:type="spellStart"/>
+      <w:r>
         <w:t>lexer</w:t>
       </w:r>
-      <w:r>
-        <w:rPr/>
+      <w:proofErr w:type="spellEnd"/>
+      <w:r>
         <w:t xml:space="preserve"> very smoothly. You just import you</w:t>
       </w:r>
       <w:r>
-        <w:rPr/>
         <w:t>r</w:t>
       </w:r>
       <w:r>
-        <w:rPr/>
+        <w:t xml:space="preserve"> custom</w:t>
+      </w:r>
+      <w:r>
         <w:t xml:space="preserve"> </w:t>
       </w:r>
-      <w:r>
-        <w:rPr/>
-        <w:t>custom</w:t>
-      </w:r>
-      <w:r>
-        <w:rPr/>
+      <w:proofErr w:type="spellStart"/>
+      <w:r>
+        <w:t>ply.lex</w:t>
+      </w:r>
+      <w:proofErr w:type="spellEnd"/>
+      <w:r>
         <w:t xml:space="preserve"> </w:t>
       </w:r>
-      <w:r>
-        <w:rPr/>
-        <w:t>ply.lex</w:t>
-      </w:r>
-      <w:r>
-        <w:rPr/>
+      <w:proofErr w:type="spellStart"/>
+      <w:r>
+        <w:t>lexer</w:t>
+      </w:r>
+      <w:proofErr w:type="spellEnd"/>
+      <w:r>
+        <w:t xml:space="preserve">, and pass it to the </w:t>
+      </w:r>
+      <w:proofErr w:type="spellStart"/>
+      <w:r>
+        <w:t>yacc</w:t>
+      </w:r>
+      <w:proofErr w:type="spellEnd"/>
+      <w:r>
         <w:t xml:space="preserve"> </w:t>
       </w:r>
       <w:r>
-        <w:rPr/>
-        <w:t>lexer</w:t>
-      </w:r>
-      <w:r>
-        <w:rPr/>
-        <w:t xml:space="preserve">, and pass it to the </w:t>
-      </w:r>
-      <w:r>
-        <w:rPr/>
-        <w:t>yacc</w:t>
-      </w:r>
-      <w:r>
-        <w:rPr/>
-        <w:t xml:space="preserve"> </w:t>
-      </w:r>
-      <w:r>
-        <w:rPr/>
         <w:t>parser</w:t>
       </w:r>
       <w:r>
-        <w:rPr/>
         <w:t xml:space="preserve">, and it </w:t>
       </w:r>
       <w:r>
-        <w:rPr/>
         <w:t>handles calling</w:t>
       </w:r>
       <w:r>
-        <w:rPr/>
-        <w:t xml:space="preserve"> it and pipelining the token stream. </w:t>
-      </w:r>
-      <w:r>
-        <w:rPr/>
-        <w:t>Cool</w:t>
-      </w:r>
-      <w:r>
-        <w:rPr/>
-        <w:t xml:space="preserve"> right?</w:t>
-      </w:r>
-    </w:p>
-    <w:p xmlns:wp14="http://schemas.microsoft.com/office/word/2010/wordml" wp14:paraId="40FAA858" wp14:textId="4FEC7507">
+        <w:t xml:space="preserve"> it and pipelining the token stream. Cool right?</w:t>
+      </w:r>
+    </w:p>
+    <w:p>
       <w:pPr>
         <w:pStyle w:val="ListParagraph"/>
         <w:numPr>
           <w:ilvl w:val="0"/>
-          <w:numId w:val="2"/>
+          <w:numId w:val="3"/>
         </w:numPr>
-        <w:rPr/>
-      </w:pPr>
-      <w:r>
-        <w:rPr/>
+      </w:pPr>
+      <w:r>
         <w:t>Second,</w:t>
       </w:r>
       <w:r>
-        <w:rPr/>
-        <w:t xml:space="preserve"> because ply was originally developed for University of Chicago compiler courses, making it ideal for learning and teaching parsing concepts.</w:t>
-      </w:r>
-    </w:p>
-    <w:p xmlns:wp14="http://schemas.microsoft.com/office/word/2010/wordml" wp14:paraId="1E795C6C" wp14:textId="315E76FC">
-      <w:pPr>
-        <w:pStyle w:val="Normal"/>
-        <w:jc w:val="left"/>
-        <w:rPr>
-          <w:b w:val="0"/>
-          <w:bCs w:val="0"/>
-          <w:i w:val="1"/>
-          <w:iCs w:val="1"/>
+        <w:t xml:space="preserve"> because </w:t>
+      </w:r>
+      <w:proofErr w:type="gramStart"/>
+      <w:r>
+        <w:t>ply</w:t>
+      </w:r>
+      <w:proofErr w:type="gramEnd"/>
+      <w:r>
+        <w:t xml:space="preserve"> was originally developed for University of Chicago compiler courses, making it ideal for learning and teaching parsing concepts.</w:t>
+      </w:r>
+    </w:p>
+    <w:p>
+      <w:pPr>
+        <w:rPr>
+          <w:i/>
+          <w:iCs/>
           <w:u w:val="single"/>
         </w:rPr>
       </w:pPr>
       <w:r>
         <w:rPr>
-          <w:b w:val="0"/>
-          <w:bCs w:val="0"/>
-          <w:i w:val="1"/>
-          <w:iCs w:val="1"/>
+          <w:i/>
+          <w:iCs/>
           <w:u w:val="single"/>
         </w:rPr>
         <w:t>How the Parser Works</w:t>
       </w:r>
     </w:p>
-    <w:p xmlns:wp14="http://schemas.microsoft.com/office/word/2010/wordml" wp14:paraId="3772B967" wp14:textId="6D4067C2">
-      <w:pPr>
-        <w:pStyle w:val="Normal"/>
-      </w:pPr>
-      <w:r>
-        <w:rPr/>
+    <w:p>
+      <w:r>
         <w:t xml:space="preserve">1. Parsing Method: </w:t>
       </w:r>
-      <w:r>
-        <w:rPr/>
+      <w:proofErr w:type="gramStart"/>
+      <w:r>
         <w:t>LALR(</w:t>
       </w:r>
-      <w:r>
-        <w:rPr/>
+      <w:proofErr w:type="gramEnd"/>
+      <w:r>
         <w:t>1)</w:t>
       </w:r>
     </w:p>
-    <w:p xmlns:wp14="http://schemas.microsoft.com/office/word/2010/wordml" wp14:paraId="4A1EA295" wp14:textId="7A22DF4F">
-      <w:pPr>
-        <w:pStyle w:val="Normal"/>
-      </w:pPr>
-      <w:r>
-        <w:rPr/>
+    <w:p>
+      <w:r>
         <w:t xml:space="preserve">The parser uses </w:t>
       </w:r>
-      <w:r>
-        <w:rPr/>
+      <w:proofErr w:type="gramStart"/>
+      <w:r>
         <w:t>LALR(</w:t>
       </w:r>
-      <w:r>
-        <w:rPr/>
+      <w:proofErr w:type="gramEnd"/>
+      <w:r>
         <w:t>1) parsing, which:</w:t>
       </w:r>
     </w:p>
-    <w:p xmlns:wp14="http://schemas.microsoft.com/office/word/2010/wordml" wp14:paraId="1903BDF0" wp14:textId="397C2D07">
-      <w:pPr>
-        <w:pStyle w:val="Normal"/>
+    <w:p>
+      <w:pPr>
         <w:ind w:left="720"/>
       </w:pPr>
       <w:r>
-        <w:rPr/>
-        <w:t>Reads input from Left to right</w:t>
-      </w:r>
-    </w:p>
-    <w:p xmlns:wp14="http://schemas.microsoft.com/office/word/2010/wordml" wp14:paraId="35075093" wp14:textId="16492FC6">
-      <w:pPr>
-        <w:pStyle w:val="Normal"/>
+        <w:t xml:space="preserve">Reads input from Left to </w:t>
+      </w:r>
+      <w:proofErr w:type="gramStart"/>
+      <w:r>
+        <w:t>right</w:t>
+      </w:r>
+      <w:proofErr w:type="gramEnd"/>
+    </w:p>
+    <w:p>
+      <w:pPr>
         <w:ind w:left="720"/>
       </w:pPr>
       <w:r>
-        <w:rPr/>
         <w:t>Constructs a Rightmost derivation in reverse</w:t>
       </w:r>
     </w:p>
-    <w:p xmlns:wp14="http://schemas.microsoft.com/office/word/2010/wordml" wp14:paraId="37659C0C" wp14:textId="7A5B4E44">
-      <w:pPr>
-        <w:pStyle w:val="Normal"/>
+    <w:p>
+      <w:pPr>
         <w:ind w:left="720"/>
       </w:pPr>
       <w:r>
-        <w:rPr/>
         <w:t>Uses 1 token lookahead to make parsing decisions</w:t>
       </w:r>
     </w:p>
-    <w:p xmlns:wp14="http://schemas.microsoft.com/office/word/2010/wordml" wp14:paraId="18BFDE9A" wp14:textId="0D6583F7">
-      <w:pPr>
-        <w:pStyle w:val="Normal"/>
+    <w:p>
+      <w:pPr>
         <w:ind w:left="720"/>
       </w:pPr>
       <w:r>
-        <w:rPr/>
         <w:t>Builds parse tables automatically from grammar rules</w:t>
       </w:r>
     </w:p>
-    <w:p xmlns:wp14="http://schemas.microsoft.com/office/word/2010/wordml" wp14:paraId="47E9299F" wp14:textId="526ABD95">
-      <w:pPr>
-        <w:pStyle w:val="Normal"/>
-      </w:pPr>
-      <w:r>
-        <w:rPr/>
+    <w:p>
+      <w:r>
         <w:t>2. Grammar Rule Structure</w:t>
       </w:r>
     </w:p>
-    <w:p xmlns:wp14="http://schemas.microsoft.com/office/word/2010/wordml" wp14:paraId="58ACC27A" wp14:textId="294280B8">
-      <w:pPr>
-        <w:pStyle w:val="Normal"/>
-        <w:jc w:val="left"/>
-        <w:rPr>
-          <w:b w:val="0"/>
-          <w:bCs w:val="0"/>
-          <w:i w:val="0"/>
-          <w:iCs w:val="0"/>
-          <w:u w:val="none"/>
-        </w:rPr>
-      </w:pPr>
-      <w:r>
-        <w:rPr>
-          <w:b w:val="0"/>
-          <w:bCs w:val="0"/>
-          <w:i w:val="0"/>
-          <w:iCs w:val="0"/>
-          <w:u w:val="none"/>
-        </w:rPr>
-        <w:t>A cool thing about ply is that it uses Python introspection (examining the module at runtime) to find and register all parser functions that start with p_ automatically. So no need to pass them.</w:t>
-      </w:r>
-    </w:p>
-    <w:p xmlns:wp14="http://schemas.microsoft.com/office/word/2010/wordml" wp14:paraId="6E48CE48" wp14:textId="471C14A0">
-      <w:pPr>
-        <w:pStyle w:val="Normal"/>
-      </w:pPr>
-      <w:r>
-        <w:rPr/>
+    <w:p>
+      <w:r>
+        <w:t xml:space="preserve">A cool thing about </w:t>
+      </w:r>
+      <w:proofErr w:type="gramStart"/>
+      <w:r>
+        <w:t>ply</w:t>
+      </w:r>
+      <w:proofErr w:type="gramEnd"/>
+      <w:r>
+        <w:t xml:space="preserve"> is that it uses Python introspection (examining the module at runtime) to find and register all parser functions that start with p_ automatically. </w:t>
+      </w:r>
+      <w:proofErr w:type="gramStart"/>
+      <w:r>
+        <w:t>So</w:t>
+      </w:r>
+      <w:proofErr w:type="gramEnd"/>
+      <w:r>
+        <w:t xml:space="preserve"> </w:t>
+      </w:r>
+      <w:proofErr w:type="gramStart"/>
+      <w:r>
+        <w:t>no</w:t>
+      </w:r>
+      <w:proofErr w:type="gramEnd"/>
+      <w:r>
+        <w:t xml:space="preserve"> need to pass them.</w:t>
+      </w:r>
+    </w:p>
+    <w:p>
+      <w:r>
         <w:t>Each grammar rule follows this pattern:</w:t>
       </w:r>
     </w:p>
-    <w:p xmlns:wp14="http://schemas.microsoft.com/office/word/2010/wordml" wp14:paraId="3C76E674" wp14:textId="2B6E1927">
-      <w:pPr>
-        <w:pStyle w:val="Normal"/>
-      </w:pPr>
-      <w:r>
+    <w:p>
+      <w:r>
+        <w:rPr>
+          <w:noProof/>
+        </w:rPr>
         <w:drawing>
-          <wp:inline xmlns:wp14="http://schemas.microsoft.com/office/word/2010/wordprocessingDrawing" wp14:editId="1D697114" wp14:anchorId="65123D7B">
+          <wp:inline distT="0" distB="0" distL="0" distR="0" wp14:anchorId="65123D7B" wp14:editId="1D697114">
             <wp:extent cx="4381500" cy="1285875"/>
             <wp:effectExtent l="0" t="0" r="0" b="0"/>
             <wp:docPr id="70571410" name="drawing"/>
             <wp:cNvGraphicFramePr>
-              <a:graphicFrameLocks noChangeAspect="1"/>
+              <a:graphicFrameLocks xmlns:a="http://schemas.openxmlformats.org/drawingml/2006/main" noChangeAspect="1"/>
             </wp:cNvGraphicFramePr>
-            <a:graphic>
-              <a:graphicData xmlns:a="http://schemas.openxmlformats.org/drawingml/2006/main" uri="http://schemas.openxmlformats.org/drawingml/2006/picture">
+            <a:graphic xmlns:a="http://schemas.openxmlformats.org/drawingml/2006/main">
+              <a:graphicData uri="http://schemas.openxmlformats.org/drawingml/2006/picture">
                 <pic:pic xmlns:pic="http://schemas.openxmlformats.org/drawingml/2006/picture">
                   <pic:nvPicPr>
                     <pic:cNvPr id="70571410" name="Picture 70571410"/>
                     <pic:cNvPicPr/>
                   </pic:nvPicPr>
                   <pic:blipFill>
-                    <a:blip xmlns:r="http://schemas.openxmlformats.org/officeDocument/2006/relationships" r:embed="rId474656488">
+                    <a:blip r:embed="rId5">
                       <a:extLst>
                         <a:ext uri="{28A0092B-C50C-407E-A947-70E740481C1C}">
                           <a14:useLocalDpi xmlns:a14="http://schemas.microsoft.com/office/drawing/2010/main"/>
@@ -386,338 +323,477 @@
         </w:drawing>
       </w:r>
     </w:p>
-    <w:p xmlns:wp14="http://schemas.microsoft.com/office/word/2010/wordml" wp14:paraId="3B587F81" wp14:textId="0447EFCE">
-      <w:pPr>
-        <w:pStyle w:val="Normal"/>
-      </w:pPr>
-      <w:r>
-        <w:rPr/>
+    <w:p>
+      <w:proofErr w:type="gramStart"/>
+      <w:r>
         <w:t>p[</w:t>
       </w:r>
-      <w:r>
-        <w:rPr/>
-        <w:t xml:space="preserve">0] </w:t>
-      </w:r>
-      <w:r>
-        <w:rPr/>
-        <w:t>represents</w:t>
-      </w:r>
-      <w:r>
-        <w:rPr/>
-        <w:t xml:space="preserve"> the left-hand side non-terminal</w:t>
-      </w:r>
-    </w:p>
-    <w:p xmlns:wp14="http://schemas.microsoft.com/office/word/2010/wordml" wp14:paraId="58B57A2C" wp14:textId="3EE6E852">
-      <w:pPr>
-        <w:pStyle w:val="Normal"/>
-      </w:pPr>
-      <w:r>
-        <w:rPr/>
-        <w:t>p[1], p[2], etc. represent right-hand side elements</w:t>
-      </w:r>
-    </w:p>
-    <w:p xmlns:wp14="http://schemas.microsoft.com/office/word/2010/wordml" wp14:paraId="266DD2EA" wp14:textId="17595D93">
-      <w:pPr>
-        <w:pStyle w:val="Normal"/>
-      </w:pPr>
-      <w:r>
-        <w:rPr/>
+      <w:proofErr w:type="gramEnd"/>
+      <w:r>
+        <w:t>0] represents the left-hand side non-terminal</w:t>
+      </w:r>
+    </w:p>
+    <w:p>
+      <w:proofErr w:type="gramStart"/>
+      <w:r>
+        <w:t>p[</w:t>
+      </w:r>
+      <w:proofErr w:type="gramEnd"/>
+      <w:r>
+        <w:t xml:space="preserve">1], </w:t>
+      </w:r>
+      <w:proofErr w:type="gramStart"/>
+      <w:r>
+        <w:t>p[</w:t>
+      </w:r>
+      <w:proofErr w:type="gramEnd"/>
+      <w:r>
+        <w:t>2], etc. represent right-hand side elements</w:t>
+      </w:r>
+    </w:p>
+    <w:p>
+      <w:r>
         <w:t>The semantic action constructs the Concrete Syntax Tree (CST)</w:t>
       </w:r>
       <w:r>
-        <w:rPr/>
         <w:t xml:space="preserve"> using a custom CST node structure we define at the beginning of the parser program.</w:t>
       </w:r>
     </w:p>
-    <w:p xmlns:wp14="http://schemas.microsoft.com/office/word/2010/wordml" wp14:paraId="5FFB610D" wp14:textId="7E946D5A">
-      <w:pPr>
-        <w:pStyle w:val="Normal"/>
-      </w:pPr>
-    </w:p>
-    <w:p xmlns:wp14="http://schemas.microsoft.com/office/word/2010/wordml" wp14:paraId="19AE7D12" wp14:textId="666C7D5A">
-      <w:pPr>
-        <w:pStyle w:val="Normal"/>
-        <w:rPr>
-          <w:i w:val="1"/>
-          <w:iCs w:val="1"/>
+    <w:p>
+      <w:r>
+        <w:rPr>
+          <w:b/>
+          <w:bCs/>
+        </w:rPr>
+        <w:lastRenderedPageBreak/>
+        <w:t># Static Semantics</w:t>
+      </w:r>
+    </w:p>
+    <w:p>
+      <w:pPr>
+        <w:rPr>
           <w:u w:val="single"/>
         </w:rPr>
       </w:pPr>
       <w:r>
         <w:rPr>
-          <w:i w:val="1"/>
-          <w:iCs w:val="1"/>
           <w:u w:val="single"/>
         </w:rPr>
+        <w:t>Purpose</w:t>
+      </w:r>
+    </w:p>
+    <w:p>
+      <w:r>
+        <w:t>- Convert CST (parser output) to AST and perform static checks (declared-before-use, duplicate declarations, function signature checks).</w:t>
+      </w:r>
+    </w:p>
+    <w:p>
+      <w:r>
+        <w:t>Key components</w:t>
+      </w:r>
+    </w:p>
+    <w:p>
+      <w:r>
+        <w:t>- `</w:t>
+      </w:r>
+      <w:proofErr w:type="spellStart"/>
+      <w:r>
+        <w:t>semantics_analyzer</w:t>
+      </w:r>
+      <w:proofErr w:type="spellEnd"/>
+      <w:r>
+        <w:t>/semantic.py` — `</w:t>
+      </w:r>
+      <w:proofErr w:type="spellStart"/>
+      <w:r>
+        <w:t>SemanticAnalyzer</w:t>
+      </w:r>
+      <w:proofErr w:type="spellEnd"/>
+      <w:r>
+        <w:t>` and `</w:t>
+      </w:r>
+      <w:proofErr w:type="spellStart"/>
+      <w:r>
+        <w:t>SymbolTable</w:t>
+      </w:r>
+      <w:proofErr w:type="spellEnd"/>
+      <w:r>
+        <w:t>`.</w:t>
+      </w:r>
+    </w:p>
+    <w:p>
+      <w:r>
+        <w:t>- `</w:t>
+      </w:r>
+      <w:proofErr w:type="spellStart"/>
+      <w:r>
+        <w:t>semantics_analyzer</w:t>
+      </w:r>
+      <w:proofErr w:type="spellEnd"/>
+      <w:r>
+        <w:t>/ast_nodes.py` — AST constructors.</w:t>
+      </w:r>
+    </w:p>
+    <w:p>
+      <w:r>
+        <w:t>- `app.py` — runs parser + analyzer and writes AST to `Part3&amp;4/ASTs/`.</w:t>
+      </w:r>
+    </w:p>
+    <w:p>
+      <w:pPr>
+        <w:rPr>
+          <w:u w:val="single"/>
+        </w:rPr>
+      </w:pPr>
+      <w:r>
+        <w:rPr>
+          <w:u w:val="single"/>
+        </w:rPr>
+        <w:t>Symbol table</w:t>
+      </w:r>
+    </w:p>
+    <w:p>
+      <w:r>
+        <w:t xml:space="preserve">- Nested scopes (list of </w:t>
+      </w:r>
+      <w:proofErr w:type="spellStart"/>
+      <w:r>
+        <w:t>dicts</w:t>
+      </w:r>
+      <w:proofErr w:type="spellEnd"/>
+      <w:r>
+        <w:t>).</w:t>
+      </w:r>
+    </w:p>
+    <w:p>
+      <w:r>
+        <w:t>- Operations: `</w:t>
+      </w:r>
+      <w:proofErr w:type="gramStart"/>
+      <w:r>
+        <w:t>push(</w:t>
+      </w:r>
+      <w:proofErr w:type="gramEnd"/>
+      <w:r>
+        <w:t>)`, `</w:t>
+      </w:r>
+      <w:proofErr w:type="gramStart"/>
+      <w:r>
+        <w:t>pop(</w:t>
+      </w:r>
+      <w:proofErr w:type="gramEnd"/>
+      <w:r>
+        <w:t>)`, `</w:t>
+      </w:r>
+      <w:proofErr w:type="gramStart"/>
+      <w:r>
+        <w:t>declare(</w:t>
+      </w:r>
+      <w:proofErr w:type="gramEnd"/>
+      <w:r>
+        <w:t xml:space="preserve">name, </w:t>
+      </w:r>
+      <w:proofErr w:type="gramStart"/>
+      <w:r>
+        <w:t>info)`</w:t>
+      </w:r>
+      <w:proofErr w:type="gramEnd"/>
+      <w:r>
+        <w:t>, `lookup(name)`.</w:t>
+      </w:r>
+    </w:p>
+    <w:p>
+      <w:r>
+        <w:t>- Global scope holds functions; function/agent scopes hold params and locals.</w:t>
+      </w:r>
+    </w:p>
+    <w:p>
+      <w:pPr>
+        <w:rPr>
+          <w:u w:val="single"/>
+        </w:rPr>
+      </w:pPr>
+      <w:r>
+        <w:rPr>
+          <w:u w:val="single"/>
+        </w:rPr>
+        <w:t>Main checks</w:t>
+      </w:r>
+    </w:p>
+    <w:p>
+      <w:r>
+        <w:t>- Duplicate function/variable/parameter declarations.</w:t>
+      </w:r>
+    </w:p>
+    <w:p>
+      <w:r>
+        <w:t>- Use of undeclared identifiers.</w:t>
+      </w:r>
+    </w:p>
+    <w:p>
+      <w:r>
+        <w:t>- Calling undeclared functions.</w:t>
+      </w:r>
+    </w:p>
+    <w:p>
+      <w:r>
+        <w:t>- Function argument count mismatch.</w:t>
+      </w:r>
+    </w:p>
+    <w:p>
+      <w:r>
+        <w:t>- RETURN used only inside functions and respects return type.</w:t>
+      </w:r>
+    </w:p>
+    <w:p>
+      <w:pPr>
+        <w:rPr>
+          <w:u w:val="single"/>
+        </w:rPr>
+      </w:pPr>
+      <w:r>
+        <w:rPr>
+          <w:u w:val="single"/>
+        </w:rPr>
+        <w:t>CST → AST</w:t>
+      </w:r>
+    </w:p>
+    <w:p>
+      <w:r>
+        <w:t>- Maps `var_</w:t>
+      </w:r>
+      <w:proofErr w:type="spellStart"/>
+      <w:r>
+        <w:t>decl</w:t>
+      </w:r>
+      <w:proofErr w:type="spellEnd"/>
+      <w:r>
+        <w:t>`→`</w:t>
+      </w:r>
+      <w:proofErr w:type="spellStart"/>
+      <w:r>
+        <w:t>VarDecl</w:t>
+      </w:r>
+      <w:proofErr w:type="spellEnd"/>
+      <w:r>
+        <w:t>`, `</w:t>
+      </w:r>
+      <w:proofErr w:type="spellStart"/>
+      <w:r>
+        <w:t>assign`→`Assign</w:t>
+      </w:r>
+      <w:proofErr w:type="spellEnd"/>
+      <w:r>
+        <w:t>`, `plus_expr`→`</w:t>
+      </w:r>
+      <w:proofErr w:type="spellStart"/>
+      <w:r>
+        <w:t>BinOp</w:t>
+      </w:r>
+      <w:proofErr w:type="spellEnd"/>
+      <w:r>
+        <w:t>`, `function_call`→`</w:t>
+      </w:r>
+      <w:proofErr w:type="spellStart"/>
+      <w:r>
+        <w:t>CallExpr</w:t>
+      </w:r>
+      <w:proofErr w:type="spellEnd"/>
+      <w:r>
+        <w:t>`, `if_</w:t>
+      </w:r>
+      <w:proofErr w:type="spellStart"/>
+      <w:r>
+        <w:t>stmt</w:t>
+      </w:r>
+      <w:proofErr w:type="spellEnd"/>
+      <w:r>
+        <w:t>`→`</w:t>
+      </w:r>
+      <w:proofErr w:type="spellStart"/>
+      <w:r>
+        <w:t>IfStmt</w:t>
+      </w:r>
+      <w:proofErr w:type="spellEnd"/>
+      <w:r>
+        <w:t>`, `while_</w:t>
+      </w:r>
+      <w:proofErr w:type="spellStart"/>
+      <w:r>
+        <w:t>stmt</w:t>
+      </w:r>
+      <w:proofErr w:type="spellEnd"/>
+      <w:r>
+        <w:t>`→`</w:t>
+      </w:r>
+      <w:proofErr w:type="spellStart"/>
+      <w:r>
+        <w:t>WhileStmt</w:t>
+      </w:r>
+      <w:proofErr w:type="spellEnd"/>
+      <w:r>
+        <w:t>`.</w:t>
+      </w:r>
+    </w:p>
+    <w:p>
+      <w:r>
+        <w:t>- Flattens syntax nodes irrelevant for semantics.</w:t>
+      </w:r>
+    </w:p>
+    <w:p/>
+    <w:p>
+      <w:pPr>
+        <w:rPr>
+          <w:i/>
+          <w:iCs/>
+          <w:u w:val="single"/>
+        </w:rPr>
+      </w:pPr>
+      <w:r>
+        <w:rPr>
+          <w:i/>
+          <w:iCs/>
+          <w:u w:val="single"/>
+        </w:rPr>
         <w:t>How to run it:</w:t>
       </w:r>
     </w:p>
-    <w:p xmlns:wp14="http://schemas.microsoft.com/office/word/2010/wordml" wp14:paraId="48B59FE7" wp14:textId="17A1EDC7">
+    <w:p>
       <w:pPr>
         <w:pStyle w:val="ListParagraph"/>
         <w:numPr>
           <w:ilvl w:val="0"/>
-          <w:numId w:val="3"/>
+          <w:numId w:val="2"/>
         </w:numPr>
         <w:rPr>
-          <w:rFonts w:ascii="Droid Sans Mono" w:hAnsi="Droid Sans Mono" w:eastAsia="Droid Sans Mono" w:cs="Droid Sans Mono"/>
-          <w:b w:val="0"/>
-          <w:bCs w:val="0"/>
-          <w:noProof w:val="0"/>
+          <w:rFonts w:ascii="Droid Sans Mono" w:eastAsia="Droid Sans Mono" w:hAnsi="Droid Sans Mono" w:cs="Droid Sans Mono"/>
           <w:color w:val="CE9178"/>
           <w:sz w:val="21"/>
           <w:szCs w:val="21"/>
-          <w:lang w:val="en-US"/>
-        </w:rPr>
-      </w:pPr>
-      <w:r>
-        <w:rPr>
-          <w:i w:val="0"/>
-          <w:iCs w:val="0"/>
-          <w:u w:val="none"/>
-        </w:rPr>
+        </w:rPr>
+      </w:pPr>
+      <w:r>
         <w:t xml:space="preserve">Install ply with </w:t>
       </w:r>
       <w:r>
         <w:rPr>
-          <w:rFonts w:ascii="Droid Sans Mono" w:hAnsi="Droid Sans Mono" w:eastAsia="Droid Sans Mono" w:cs="Droid Sans Mono"/>
-          <w:b w:val="0"/>
-          <w:bCs w:val="0"/>
-          <w:i w:val="1"/>
-          <w:iCs w:val="1"/>
-          <w:noProof w:val="0"/>
+          <w:rFonts w:ascii="Droid Sans Mono" w:eastAsia="Droid Sans Mono" w:hAnsi="Droid Sans Mono" w:cs="Droid Sans Mono"/>
+          <w:i/>
+          <w:iCs/>
           <w:color w:val="CE9178"/>
           <w:sz w:val="21"/>
           <w:szCs w:val="21"/>
-          <w:lang w:val="en-US"/>
         </w:rPr>
         <w:t>pip install ply</w:t>
       </w:r>
     </w:p>
-    <w:p xmlns:wp14="http://schemas.microsoft.com/office/word/2010/wordml" wp14:paraId="7D8BE424" wp14:textId="0F30BF01">
+    <w:p>
       <w:pPr>
         <w:pStyle w:val="ListParagraph"/>
         <w:numPr>
           <w:ilvl w:val="0"/>
-          <w:numId w:val="3"/>
+          <w:numId w:val="2"/>
         </w:numPr>
-        <w:rPr>
-          <w:i w:val="0"/>
-          <w:iCs w:val="0"/>
-          <w:u w:val="none"/>
-        </w:rPr>
-      </w:pPr>
-      <w:r>
-        <w:rPr>
-          <w:i w:val="0"/>
-          <w:iCs w:val="0"/>
-          <w:u w:val="none"/>
-        </w:rPr>
-        <w:t xml:space="preserve">Run </w:t>
-      </w:r>
-      <w:r>
-        <w:rPr>
-          <w:i w:val="0"/>
-          <w:iCs w:val="0"/>
-          <w:u w:val="none"/>
-        </w:rPr>
-        <w:t>with</w:t>
-      </w:r>
-      <w:r>
-        <w:rPr>
-          <w:i w:val="0"/>
-          <w:iCs w:val="0"/>
-          <w:u w:val="none"/>
-        </w:rPr>
-        <w:t xml:space="preserve"> </w:t>
-      </w:r>
-      <w:r>
-        <w:rPr>
-          <w:rFonts w:ascii="Droid Sans Mono" w:hAnsi="Droid Sans Mono" w:eastAsia="Droid Sans Mono" w:cs="Droid Sans Mono"/>
-          <w:b w:val="0"/>
-          <w:bCs w:val="0"/>
-          <w:i w:val="1"/>
-          <w:iCs w:val="1"/>
-          <w:noProof w:val="0"/>
+      </w:pPr>
+      <w:r>
+        <w:t xml:space="preserve">Run with </w:t>
+      </w:r>
+      <w:r>
+        <w:rPr>
+          <w:rFonts w:ascii="Droid Sans Mono" w:eastAsia="Droid Sans Mono" w:hAnsi="Droid Sans Mono" w:cs="Droid Sans Mono"/>
+          <w:i/>
+          <w:iCs/>
           <w:color w:val="CE9178"/>
           <w:sz w:val="21"/>
           <w:szCs w:val="21"/>
-          <w:lang w:val="en-US"/>
         </w:rPr>
         <w:t xml:space="preserve">python </w:t>
       </w:r>
       <w:r>
         <w:rPr>
-          <w:rFonts w:ascii="Droid Sans Mono" w:hAnsi="Droid Sans Mono" w:eastAsia="Droid Sans Mono" w:cs="Droid Sans Mono"/>
-          <w:b w:val="0"/>
-          <w:bCs w:val="0"/>
-          <w:i w:val="1"/>
-          <w:iCs w:val="1"/>
-          <w:noProof w:val="0"/>
+          <w:rFonts w:ascii="Droid Sans Mono" w:eastAsia="Droid Sans Mono" w:hAnsi="Droid Sans Mono" w:cs="Droid Sans Mono"/>
+          <w:i/>
+          <w:iCs/>
           <w:color w:val="CE9178"/>
           <w:sz w:val="21"/>
           <w:szCs w:val="21"/>
-          <w:lang w:val="en-US"/>
         </w:rPr>
         <w:t>app</w:t>
       </w:r>
       <w:r>
         <w:rPr>
-          <w:rFonts w:ascii="Droid Sans Mono" w:hAnsi="Droid Sans Mono" w:eastAsia="Droid Sans Mono" w:cs="Droid Sans Mono"/>
-          <w:b w:val="0"/>
-          <w:bCs w:val="0"/>
-          <w:i w:val="1"/>
-          <w:iCs w:val="1"/>
-          <w:noProof w:val="0"/>
+          <w:rFonts w:ascii="Droid Sans Mono" w:eastAsia="Droid Sans Mono" w:hAnsi="Droid Sans Mono" w:cs="Droid Sans Mono"/>
+          <w:i/>
+          <w:iCs/>
           <w:color w:val="CE9178"/>
           <w:sz w:val="21"/>
           <w:szCs w:val="21"/>
-          <w:lang w:val="en-US"/>
-        </w:rPr>
-        <w:t>.py &lt;</w:t>
-      </w:r>
-      <w:r>
-        <w:rPr>
-          <w:rFonts w:ascii="Droid Sans Mono" w:hAnsi="Droid Sans Mono" w:eastAsia="Droid Sans Mono" w:cs="Droid Sans Mono"/>
-          <w:b w:val="0"/>
-          <w:bCs w:val="0"/>
-          <w:i w:val="1"/>
-          <w:iCs w:val="1"/>
-          <w:noProof w:val="0"/>
+        </w:rPr>
+        <w:t>.py &lt;source</w:t>
+      </w:r>
+      <w:r>
+        <w:rPr>
+          <w:rFonts w:ascii="Droid Sans Mono" w:eastAsia="Droid Sans Mono" w:hAnsi="Droid Sans Mono" w:cs="Droid Sans Mono"/>
+          <w:i/>
+          <w:iCs/>
           <w:color w:val="CE9178"/>
           <w:sz w:val="21"/>
           <w:szCs w:val="21"/>
-          <w:lang w:val="en-US"/>
-        </w:rPr>
-        <w:t>source</w:t>
-      </w:r>
-      <w:r>
-        <w:rPr>
-          <w:rFonts w:ascii="Droid Sans Mono" w:hAnsi="Droid Sans Mono" w:eastAsia="Droid Sans Mono" w:cs="Droid Sans Mono"/>
-          <w:b w:val="0"/>
-          <w:bCs w:val="0"/>
-          <w:i w:val="1"/>
-          <w:iCs w:val="1"/>
-          <w:noProof w:val="0"/>
+        </w:rPr>
+        <w:t xml:space="preserve"> program </w:t>
+      </w:r>
+      <w:r>
+        <w:rPr>
+          <w:rFonts w:ascii="Droid Sans Mono" w:eastAsia="Droid Sans Mono" w:hAnsi="Droid Sans Mono" w:cs="Droid Sans Mono"/>
+          <w:i/>
+          <w:iCs/>
           <w:color w:val="CE9178"/>
           <w:sz w:val="21"/>
           <w:szCs w:val="21"/>
-          <w:lang w:val="en-US"/>
-        </w:rPr>
-        <w:t xml:space="preserve"> program </w:t>
-      </w:r>
-      <w:r>
-        <w:rPr>
-          <w:rFonts w:ascii="Droid Sans Mono" w:hAnsi="Droid Sans Mono" w:eastAsia="Droid Sans Mono" w:cs="Droid Sans Mono"/>
-          <w:b w:val="0"/>
-          <w:bCs w:val="0"/>
-          <w:i w:val="1"/>
-          <w:iCs w:val="1"/>
-          <w:noProof w:val="0"/>
-          <w:color w:val="CE9178"/>
-          <w:sz w:val="21"/>
-          <w:szCs w:val="21"/>
-          <w:lang w:val="en-US"/>
-        </w:rPr>
-        <w:t>file</w:t>
-      </w:r>
-      <w:r>
-        <w:rPr>
-          <w:rFonts w:ascii="Droid Sans Mono" w:hAnsi="Droid Sans Mono" w:eastAsia="Droid Sans Mono" w:cs="Droid Sans Mono"/>
-          <w:b w:val="0"/>
-          <w:bCs w:val="0"/>
-          <w:i w:val="1"/>
-          <w:iCs w:val="1"/>
-          <w:noProof w:val="0"/>
-          <w:color w:val="CE9178"/>
-          <w:sz w:val="21"/>
-          <w:szCs w:val="21"/>
-          <w:lang w:val="en-US"/>
-        </w:rPr>
-        <w:t>&gt;</w:t>
-      </w:r>
-    </w:p>
-    <w:p xmlns:wp14="http://schemas.microsoft.com/office/word/2010/wordml" wp14:paraId="2C078E63" wp14:textId="160F0D1C">
+        </w:rPr>
+        <w:t>file&gt;</w:t>
+      </w:r>
+    </w:p>
+    <w:p>
       <w:pPr>
         <w:pStyle w:val="ListParagraph"/>
         <w:numPr>
           <w:ilvl w:val="0"/>
-          <w:numId w:val="4"/>
+          <w:numId w:val="1"/>
         </w:numPr>
-        <w:rPr>
-          <w:i w:val="0"/>
-          <w:iCs w:val="0"/>
-          <w:sz w:val="24"/>
-          <w:szCs w:val="24"/>
-        </w:rPr>
-      </w:pPr>
-      <w:r>
-        <w:rPr>
-          <w:sz w:val="24"/>
-          <w:szCs w:val="24"/>
-        </w:rPr>
+      </w:pPr>
+      <w:r>
+        <w:lastRenderedPageBreak/>
         <w:t xml:space="preserve">The parser then outputs </w:t>
       </w:r>
       <w:r>
-        <w:rPr>
-          <w:sz w:val="24"/>
-          <w:szCs w:val="24"/>
-        </w:rPr>
-        <w:t xml:space="preserve">the CST in a </w:t>
-      </w:r>
-      <w:r>
-        <w:rPr>
-          <w:sz w:val="24"/>
-          <w:szCs w:val="24"/>
-        </w:rPr>
-        <w:t>txt</w:t>
-      </w:r>
-      <w:r>
-        <w:rPr>
-          <w:sz w:val="24"/>
-          <w:szCs w:val="24"/>
-        </w:rPr>
-        <w:t xml:space="preserve"> file inside CSTs folder, and a long file called </w:t>
-      </w:r>
-      <w:r>
-        <w:rPr>
-          <w:i w:val="1"/>
-          <w:iCs w:val="1"/>
-          <w:sz w:val="24"/>
-          <w:szCs w:val="24"/>
+        <w:t xml:space="preserve">the CST in a txt file inside CSTs folder, and a long file called </w:t>
+      </w:r>
+      <w:proofErr w:type="spellStart"/>
+      <w:r>
+        <w:rPr>
+          <w:i/>
+          <w:iCs/>
         </w:rPr>
         <w:t>parser.out</w:t>
       </w:r>
-      <w:r>
-        <w:rPr>
-          <w:i w:val="1"/>
-          <w:iCs w:val="1"/>
-          <w:sz w:val="24"/>
-          <w:szCs w:val="24"/>
+      <w:proofErr w:type="spellEnd"/>
+      <w:r>
+        <w:rPr>
+          <w:i/>
+          <w:iCs/>
         </w:rPr>
         <w:t xml:space="preserve"> </w:t>
       </w:r>
       <w:r>
-        <w:rPr>
-          <w:i w:val="0"/>
-          <w:iCs w:val="0"/>
-          <w:sz w:val="24"/>
-          <w:szCs w:val="24"/>
-        </w:rPr>
         <w:t xml:space="preserve">that shows the parsing </w:t>
       </w:r>
       <w:r>
-        <w:rPr>
-          <w:i w:val="0"/>
-          <w:iCs w:val="0"/>
-          <w:sz w:val="24"/>
-          <w:szCs w:val="24"/>
-        </w:rPr>
         <w:t>steps (shifting and reducing)</w:t>
       </w:r>
     </w:p>
     <w:sectPr>
-      <w:pgSz w:w="12240" w:h="15840" w:orient="portrait"/>
+      <w:pgSz w:w="12240" w:h="15840"/>
       <w:pgMar w:top="1440" w:right="1440" w:bottom="1440" w:left="1440" w:header="720" w:footer="720" w:gutter="0"/>
       <w:cols w:space="720"/>
       <w:docGrid w:linePitch="360"/>
@@ -727,11 +803,12 @@
 </file>
 
 <file path=word/numbering.xml><?xml version="1.0" encoding="utf-8"?>
-<w:numbering xmlns:w="http://schemas.openxmlformats.org/wordprocessingml/2006/main">
-  <w:abstractNum xmlns:w="http://schemas.openxmlformats.org/wordprocessingml/2006/main" w:abstractNumId="4">
-    <w:nsid w:val="6c78f5c9"/>
-    <w:multiLevelType xmlns:w="http://schemas.openxmlformats.org/wordprocessingml/2006/main" w:val="hybridMultilevel"/>
-    <w:lvl xmlns:w="http://schemas.openxmlformats.org/wordprocessingml/2006/main" w:ilvl="0">
+<w:numbering xmlns:wpc="http://schemas.microsoft.com/office/word/2010/wordprocessingCanvas" xmlns:cx="http://schemas.microsoft.com/office/drawing/2014/chartex" xmlns:cx1="http://schemas.microsoft.com/office/drawing/2015/9/8/chartex" xmlns:cx2="http://schemas.microsoft.com/office/drawing/2015/10/21/chartex" xmlns:cx3="http://schemas.microsoft.com/office/drawing/2016/5/9/chartex" xmlns:cx4="http://schemas.microsoft.com/office/drawing/2016/5/10/chartex" xmlns:cx5="http://schemas.microsoft.com/office/drawing/2016/5/11/chartex" xmlns:cx6="http://schemas.microsoft.com/office/drawing/2016/5/12/chartex" xmlns:cx7="http://schemas.microsoft.com/office/drawing/2016/5/13/chartex" xmlns:cx8="http://schemas.microsoft.com/office/drawing/2016/5/14/chartex" xmlns:mc="http://schemas.openxmlformats.org/markup-compatibility/2006" xmlns:aink="http://schemas.microsoft.com/office/drawing/2016/ink" xmlns:am3d="http://schemas.microsoft.com/office/drawing/2017/model3d" xmlns:o="urn:schemas-microsoft-com:office:office" xmlns:oel="http://schemas.microsoft.com/office/2019/extlst" xmlns:r="http://schemas.openxmlformats.org/officeDocument/2006/relationships" xmlns:m="http://schemas.openxmlformats.org/officeDocument/2006/math" xmlns:v="urn:schemas-microsoft-com:vml" xmlns:wp14="http://schemas.microsoft.com/office/word/2010/wordprocessingDrawing" xmlns:wp="http://schemas.openxmlformats.org/drawingml/2006/wordprocessingDrawing" xmlns:w10="urn:schemas-microsoft-com:office:word" xmlns:w="http://schemas.openxmlformats.org/wordprocessingml/2006/main" xmlns:w14="http://schemas.microsoft.com/office/word/2010/wordml" xmlns:w15="http://schemas.microsoft.com/office/word/2012/wordml" xmlns:w16cex="http://schemas.microsoft.com/office/word/2018/wordml/cex" xmlns:w16cid="http://schemas.microsoft.com/office/word/2016/wordml/cid" xmlns:w16="http://schemas.microsoft.com/office/word/2018/wordml" xmlns:w16du="http://schemas.microsoft.com/office/word/2023/wordml/word16du" xmlns:w16sdtdh="http://schemas.microsoft.com/office/word/2020/wordml/sdtdatahash" xmlns:w16sdtfl="http://schemas.microsoft.com/office/word/2024/wordml/sdtformatlock" xmlns:w16se="http://schemas.microsoft.com/office/word/2015/wordml/symex" xmlns:wpg="http://schemas.microsoft.com/office/word/2010/wordprocessingGroup" xmlns:wpi="http://schemas.microsoft.com/office/word/2010/wordprocessingInk" xmlns:wne="http://schemas.microsoft.com/office/word/2006/wordml" xmlns:wps="http://schemas.microsoft.com/office/word/2010/wordprocessingShape" mc:Ignorable="w14 w15 w16se w16cid w16 w16cex w16sdtdh w16sdtfl w16du wp14">
+  <w:abstractNum w:abstractNumId="0" w15:restartNumberingAfterBreak="0">
+    <w:nsid w:val="292FBBE5"/>
+    <w:multiLevelType w:val="hybridMultilevel"/>
+    <w:tmpl w:val="CFB28984"/>
+    <w:lvl w:ilvl="0" w:tplc="F7143ADA">
       <w:start w:val="1"/>
       <w:numFmt w:val="bullet"/>
       <w:lvlText w:val="-"/>
@@ -740,10 +817,10 @@
         <w:ind w:left="720" w:hanging="360"/>
       </w:pPr>
       <w:rPr>
-        <w:rFonts w:hint="default" w:ascii="Aptos" w:hAnsi="Aptos"/>
-      </w:rPr>
-    </w:lvl>
-    <w:lvl xmlns:w="http://schemas.openxmlformats.org/wordprocessingml/2006/main" w:ilvl="1">
+        <w:rFonts w:ascii="Aptos" w:hAnsi="Aptos" w:hint="default"/>
+      </w:rPr>
+    </w:lvl>
+    <w:lvl w:ilvl="1" w:tplc="1C4CF99E">
       <w:start w:val="1"/>
       <w:numFmt w:val="bullet"/>
       <w:lvlText w:val="o"/>
@@ -752,10 +829,10 @@
         <w:ind w:left="1440" w:hanging="360"/>
       </w:pPr>
       <w:rPr>
-        <w:rFonts w:hint="default" w:ascii="Courier New" w:hAnsi="Courier New"/>
-      </w:rPr>
-    </w:lvl>
-    <w:lvl xmlns:w="http://schemas.openxmlformats.org/wordprocessingml/2006/main" w:ilvl="2">
+        <w:rFonts w:ascii="Courier New" w:hAnsi="Courier New" w:hint="default"/>
+      </w:rPr>
+    </w:lvl>
+    <w:lvl w:ilvl="2" w:tplc="EBEA388A">
       <w:start w:val="1"/>
       <w:numFmt w:val="bullet"/>
       <w:lvlText w:val=""/>
@@ -764,10 +841,10 @@
         <w:ind w:left="2160" w:hanging="360"/>
       </w:pPr>
       <w:rPr>
-        <w:rFonts w:hint="default" w:ascii="Wingdings" w:hAnsi="Wingdings"/>
-      </w:rPr>
-    </w:lvl>
-    <w:lvl xmlns:w="http://schemas.openxmlformats.org/wordprocessingml/2006/main" w:ilvl="3">
+        <w:rFonts w:ascii="Wingdings" w:hAnsi="Wingdings" w:hint="default"/>
+      </w:rPr>
+    </w:lvl>
+    <w:lvl w:ilvl="3" w:tplc="76CE29D0">
       <w:start w:val="1"/>
       <w:numFmt w:val="bullet"/>
       <w:lvlText w:val=""/>
@@ -776,10 +853,10 @@
         <w:ind w:left="2880" w:hanging="360"/>
       </w:pPr>
       <w:rPr>
-        <w:rFonts w:hint="default" w:ascii="Symbol" w:hAnsi="Symbol"/>
-      </w:rPr>
-    </w:lvl>
-    <w:lvl xmlns:w="http://schemas.openxmlformats.org/wordprocessingml/2006/main" w:ilvl="4">
+        <w:rFonts w:ascii="Symbol" w:hAnsi="Symbol" w:hint="default"/>
+      </w:rPr>
+    </w:lvl>
+    <w:lvl w:ilvl="4" w:tplc="8738D6E2">
       <w:start w:val="1"/>
       <w:numFmt w:val="bullet"/>
       <w:lvlText w:val="o"/>
@@ -788,10 +865,10 @@
         <w:ind w:left="3600" w:hanging="360"/>
       </w:pPr>
       <w:rPr>
-        <w:rFonts w:hint="default" w:ascii="Courier New" w:hAnsi="Courier New"/>
-      </w:rPr>
-    </w:lvl>
-    <w:lvl xmlns:w="http://schemas.openxmlformats.org/wordprocessingml/2006/main" w:ilvl="5">
+        <w:rFonts w:ascii="Courier New" w:hAnsi="Courier New" w:hint="default"/>
+      </w:rPr>
+    </w:lvl>
+    <w:lvl w:ilvl="5" w:tplc="4D0E6506">
       <w:start w:val="1"/>
       <w:numFmt w:val="bullet"/>
       <w:lvlText w:val=""/>
@@ -800,10 +877,10 @@
         <w:ind w:left="4320" w:hanging="360"/>
       </w:pPr>
       <w:rPr>
-        <w:rFonts w:hint="default" w:ascii="Wingdings" w:hAnsi="Wingdings"/>
-      </w:rPr>
-    </w:lvl>
-    <w:lvl xmlns:w="http://schemas.openxmlformats.org/wordprocessingml/2006/main" w:ilvl="6">
+        <w:rFonts w:ascii="Wingdings" w:hAnsi="Wingdings" w:hint="default"/>
+      </w:rPr>
+    </w:lvl>
+    <w:lvl w:ilvl="6" w:tplc="EEE2FA10">
       <w:start w:val="1"/>
       <w:numFmt w:val="bullet"/>
       <w:lvlText w:val=""/>
@@ -812,10 +889,10 @@
         <w:ind w:left="5040" w:hanging="360"/>
       </w:pPr>
       <w:rPr>
-        <w:rFonts w:hint="default" w:ascii="Symbol" w:hAnsi="Symbol"/>
-      </w:rPr>
-    </w:lvl>
-    <w:lvl xmlns:w="http://schemas.openxmlformats.org/wordprocessingml/2006/main" w:ilvl="7">
+        <w:rFonts w:ascii="Symbol" w:hAnsi="Symbol" w:hint="default"/>
+      </w:rPr>
+    </w:lvl>
+    <w:lvl w:ilvl="7" w:tplc="DE586E7E">
       <w:start w:val="1"/>
       <w:numFmt w:val="bullet"/>
       <w:lvlText w:val="o"/>
@@ -824,10 +901,10 @@
         <w:ind w:left="5760" w:hanging="360"/>
       </w:pPr>
       <w:rPr>
-        <w:rFonts w:hint="default" w:ascii="Courier New" w:hAnsi="Courier New"/>
-      </w:rPr>
-    </w:lvl>
-    <w:lvl xmlns:w="http://schemas.openxmlformats.org/wordprocessingml/2006/main" w:ilvl="8">
+        <w:rFonts w:ascii="Courier New" w:hAnsi="Courier New" w:hint="default"/>
+      </w:rPr>
+    </w:lvl>
+    <w:lvl w:ilvl="8" w:tplc="624C63A8">
       <w:start w:val="1"/>
       <w:numFmt w:val="bullet"/>
       <w:lvlText w:val=""/>
@@ -836,14 +913,15 @@
         <w:ind w:left="6480" w:hanging="360"/>
       </w:pPr>
       <w:rPr>
-        <w:rFonts w:hint="default" w:ascii="Wingdings" w:hAnsi="Wingdings"/>
+        <w:rFonts w:ascii="Wingdings" w:hAnsi="Wingdings" w:hint="default"/>
       </w:rPr>
     </w:lvl>
   </w:abstractNum>
-  <w:abstractNum xmlns:w="http://schemas.openxmlformats.org/wordprocessingml/2006/main" w:abstractNumId="3">
-    <w:nsid w:val="292fbbe5"/>
-    <w:multiLevelType xmlns:w="http://schemas.openxmlformats.org/wordprocessingml/2006/main" w:val="hybridMultilevel"/>
-    <w:lvl xmlns:w="http://schemas.openxmlformats.org/wordprocessingml/2006/main" w:ilvl="0">
+  <w:abstractNum w:abstractNumId="1" w15:restartNumberingAfterBreak="0">
+    <w:nsid w:val="558631DF"/>
+    <w:multiLevelType w:val="hybridMultilevel"/>
+    <w:tmpl w:val="3F7845E4"/>
+    <w:lvl w:ilvl="0" w:tplc="8BAA7714">
       <w:start w:val="1"/>
       <w:numFmt w:val="bullet"/>
       <w:lvlText w:val="-"/>
@@ -852,10 +930,10 @@
         <w:ind w:left="720" w:hanging="360"/>
       </w:pPr>
       <w:rPr>
-        <w:rFonts w:hint="default" w:ascii="Aptos" w:hAnsi="Aptos"/>
-      </w:rPr>
-    </w:lvl>
-    <w:lvl xmlns:w="http://schemas.openxmlformats.org/wordprocessingml/2006/main" w:ilvl="1">
+        <w:rFonts w:ascii="Aptos" w:hAnsi="Aptos" w:hint="default"/>
+      </w:rPr>
+    </w:lvl>
+    <w:lvl w:ilvl="1" w:tplc="A4E22178">
       <w:start w:val="1"/>
       <w:numFmt w:val="bullet"/>
       <w:lvlText w:val="o"/>
@@ -864,10 +942,10 @@
         <w:ind w:left="1440" w:hanging="360"/>
       </w:pPr>
       <w:rPr>
-        <w:rFonts w:hint="default" w:ascii="Courier New" w:hAnsi="Courier New"/>
-      </w:rPr>
-    </w:lvl>
-    <w:lvl xmlns:w="http://schemas.openxmlformats.org/wordprocessingml/2006/main" w:ilvl="2">
+        <w:rFonts w:ascii="Courier New" w:hAnsi="Courier New" w:hint="default"/>
+      </w:rPr>
+    </w:lvl>
+    <w:lvl w:ilvl="2" w:tplc="5E36A52A">
       <w:start w:val="1"/>
       <w:numFmt w:val="bullet"/>
       <w:lvlText w:val=""/>
@@ -876,10 +954,10 @@
         <w:ind w:left="2160" w:hanging="360"/>
       </w:pPr>
       <w:rPr>
-        <w:rFonts w:hint="default" w:ascii="Wingdings" w:hAnsi="Wingdings"/>
-      </w:rPr>
-    </w:lvl>
-    <w:lvl xmlns:w="http://schemas.openxmlformats.org/wordprocessingml/2006/main" w:ilvl="3">
+        <w:rFonts w:ascii="Wingdings" w:hAnsi="Wingdings" w:hint="default"/>
+      </w:rPr>
+    </w:lvl>
+    <w:lvl w:ilvl="3" w:tplc="EEC82A34">
       <w:start w:val="1"/>
       <w:numFmt w:val="bullet"/>
       <w:lvlText w:val=""/>
@@ -888,10 +966,10 @@
         <w:ind w:left="2880" w:hanging="360"/>
       </w:pPr>
       <w:rPr>
-        <w:rFonts w:hint="default" w:ascii="Symbol" w:hAnsi="Symbol"/>
-      </w:rPr>
-    </w:lvl>
-    <w:lvl xmlns:w="http://schemas.openxmlformats.org/wordprocessingml/2006/main" w:ilvl="4">
+        <w:rFonts w:ascii="Symbol" w:hAnsi="Symbol" w:hint="default"/>
+      </w:rPr>
+    </w:lvl>
+    <w:lvl w:ilvl="4" w:tplc="7F2C405C">
       <w:start w:val="1"/>
       <w:numFmt w:val="bullet"/>
       <w:lvlText w:val="o"/>
@@ -900,10 +978,10 @@
         <w:ind w:left="3600" w:hanging="360"/>
       </w:pPr>
       <w:rPr>
-        <w:rFonts w:hint="default" w:ascii="Courier New" w:hAnsi="Courier New"/>
-      </w:rPr>
-    </w:lvl>
-    <w:lvl xmlns:w="http://schemas.openxmlformats.org/wordprocessingml/2006/main" w:ilvl="5">
+        <w:rFonts w:ascii="Courier New" w:hAnsi="Courier New" w:hint="default"/>
+      </w:rPr>
+    </w:lvl>
+    <w:lvl w:ilvl="5" w:tplc="64EE6BF0">
       <w:start w:val="1"/>
       <w:numFmt w:val="bullet"/>
       <w:lvlText w:val=""/>
@@ -912,10 +990,10 @@
         <w:ind w:left="4320" w:hanging="360"/>
       </w:pPr>
       <w:rPr>
-        <w:rFonts w:hint="default" w:ascii="Wingdings" w:hAnsi="Wingdings"/>
-      </w:rPr>
-    </w:lvl>
-    <w:lvl xmlns:w="http://schemas.openxmlformats.org/wordprocessingml/2006/main" w:ilvl="6">
+        <w:rFonts w:ascii="Wingdings" w:hAnsi="Wingdings" w:hint="default"/>
+      </w:rPr>
+    </w:lvl>
+    <w:lvl w:ilvl="6" w:tplc="5CF497E2">
       <w:start w:val="1"/>
       <w:numFmt w:val="bullet"/>
       <w:lvlText w:val=""/>
@@ -924,10 +1002,10 @@
         <w:ind w:left="5040" w:hanging="360"/>
       </w:pPr>
       <w:rPr>
-        <w:rFonts w:hint="default" w:ascii="Symbol" w:hAnsi="Symbol"/>
-      </w:rPr>
-    </w:lvl>
-    <w:lvl xmlns:w="http://schemas.openxmlformats.org/wordprocessingml/2006/main" w:ilvl="7">
+        <w:rFonts w:ascii="Symbol" w:hAnsi="Symbol" w:hint="default"/>
+      </w:rPr>
+    </w:lvl>
+    <w:lvl w:ilvl="7" w:tplc="37029B86">
       <w:start w:val="1"/>
       <w:numFmt w:val="bullet"/>
       <w:lvlText w:val="o"/>
@@ -936,10 +1014,10 @@
         <w:ind w:left="5760" w:hanging="360"/>
       </w:pPr>
       <w:rPr>
-        <w:rFonts w:hint="default" w:ascii="Courier New" w:hAnsi="Courier New"/>
-      </w:rPr>
-    </w:lvl>
-    <w:lvl xmlns:w="http://schemas.openxmlformats.org/wordprocessingml/2006/main" w:ilvl="8">
+        <w:rFonts w:ascii="Courier New" w:hAnsi="Courier New" w:hint="default"/>
+      </w:rPr>
+    </w:lvl>
+    <w:lvl w:ilvl="8" w:tplc="125EEABA">
       <w:start w:val="1"/>
       <w:numFmt w:val="bullet"/>
       <w:lvlText w:val=""/>
@@ -948,126 +1026,15 @@
         <w:ind w:left="6480" w:hanging="360"/>
       </w:pPr>
       <w:rPr>
-        <w:rFonts w:hint="default" w:ascii="Wingdings" w:hAnsi="Wingdings"/>
+        <w:rFonts w:ascii="Wingdings" w:hAnsi="Wingdings" w:hint="default"/>
       </w:rPr>
     </w:lvl>
   </w:abstractNum>
-  <w:abstractNum xmlns:w="http://schemas.openxmlformats.org/wordprocessingml/2006/main" w:abstractNumId="2">
-    <w:nsid w:val="558631df"/>
-    <w:multiLevelType xmlns:w="http://schemas.openxmlformats.org/wordprocessingml/2006/main" w:val="hybridMultilevel"/>
-    <w:lvl xmlns:w="http://schemas.openxmlformats.org/wordprocessingml/2006/main" w:ilvl="0">
-      <w:start w:val="1"/>
-      <w:numFmt w:val="bullet"/>
-      <w:lvlText w:val="-"/>
-      <w:lvlJc w:val="left"/>
-      <w:pPr>
-        <w:ind w:left="720" w:hanging="360"/>
-      </w:pPr>
-      <w:rPr>
-        <w:rFonts w:hint="default" w:ascii="Aptos" w:hAnsi="Aptos"/>
-      </w:rPr>
-    </w:lvl>
-    <w:lvl xmlns:w="http://schemas.openxmlformats.org/wordprocessingml/2006/main" w:ilvl="1">
-      <w:start w:val="1"/>
-      <w:numFmt w:val="bullet"/>
-      <w:lvlText w:val="o"/>
-      <w:lvlJc w:val="left"/>
-      <w:pPr>
-        <w:ind w:left="1440" w:hanging="360"/>
-      </w:pPr>
-      <w:rPr>
-        <w:rFonts w:hint="default" w:ascii="Courier New" w:hAnsi="Courier New"/>
-      </w:rPr>
-    </w:lvl>
-    <w:lvl xmlns:w="http://schemas.openxmlformats.org/wordprocessingml/2006/main" w:ilvl="2">
-      <w:start w:val="1"/>
-      <w:numFmt w:val="bullet"/>
-      <w:lvlText w:val=""/>
-      <w:lvlJc w:val="left"/>
-      <w:pPr>
-        <w:ind w:left="2160" w:hanging="360"/>
-      </w:pPr>
-      <w:rPr>
-        <w:rFonts w:hint="default" w:ascii="Wingdings" w:hAnsi="Wingdings"/>
-      </w:rPr>
-    </w:lvl>
-    <w:lvl xmlns:w="http://schemas.openxmlformats.org/wordprocessingml/2006/main" w:ilvl="3">
-      <w:start w:val="1"/>
-      <w:numFmt w:val="bullet"/>
-      <w:lvlText w:val=""/>
-      <w:lvlJc w:val="left"/>
-      <w:pPr>
-        <w:ind w:left="2880" w:hanging="360"/>
-      </w:pPr>
-      <w:rPr>
-        <w:rFonts w:hint="default" w:ascii="Symbol" w:hAnsi="Symbol"/>
-      </w:rPr>
-    </w:lvl>
-    <w:lvl xmlns:w="http://schemas.openxmlformats.org/wordprocessingml/2006/main" w:ilvl="4">
-      <w:start w:val="1"/>
-      <w:numFmt w:val="bullet"/>
-      <w:lvlText w:val="o"/>
-      <w:lvlJc w:val="left"/>
-      <w:pPr>
-        <w:ind w:left="3600" w:hanging="360"/>
-      </w:pPr>
-      <w:rPr>
-        <w:rFonts w:hint="default" w:ascii="Courier New" w:hAnsi="Courier New"/>
-      </w:rPr>
-    </w:lvl>
-    <w:lvl xmlns:w="http://schemas.openxmlformats.org/wordprocessingml/2006/main" w:ilvl="5">
-      <w:start w:val="1"/>
-      <w:numFmt w:val="bullet"/>
-      <w:lvlText w:val=""/>
-      <w:lvlJc w:val="left"/>
-      <w:pPr>
-        <w:ind w:left="4320" w:hanging="360"/>
-      </w:pPr>
-      <w:rPr>
-        <w:rFonts w:hint="default" w:ascii="Wingdings" w:hAnsi="Wingdings"/>
-      </w:rPr>
-    </w:lvl>
-    <w:lvl xmlns:w="http://schemas.openxmlformats.org/wordprocessingml/2006/main" w:ilvl="6">
-      <w:start w:val="1"/>
-      <w:numFmt w:val="bullet"/>
-      <w:lvlText w:val=""/>
-      <w:lvlJc w:val="left"/>
-      <w:pPr>
-        <w:ind w:left="5040" w:hanging="360"/>
-      </w:pPr>
-      <w:rPr>
-        <w:rFonts w:hint="default" w:ascii="Symbol" w:hAnsi="Symbol"/>
-      </w:rPr>
-    </w:lvl>
-    <w:lvl xmlns:w="http://schemas.openxmlformats.org/wordprocessingml/2006/main" w:ilvl="7">
-      <w:start w:val="1"/>
-      <w:numFmt w:val="bullet"/>
-      <w:lvlText w:val="o"/>
-      <w:lvlJc w:val="left"/>
-      <w:pPr>
-        <w:ind w:left="5760" w:hanging="360"/>
-      </w:pPr>
-      <w:rPr>
-        <w:rFonts w:hint="default" w:ascii="Courier New" w:hAnsi="Courier New"/>
-      </w:rPr>
-    </w:lvl>
-    <w:lvl xmlns:w="http://schemas.openxmlformats.org/wordprocessingml/2006/main" w:ilvl="8">
-      <w:start w:val="1"/>
-      <w:numFmt w:val="bullet"/>
-      <w:lvlText w:val=""/>
-      <w:lvlJc w:val="left"/>
-      <w:pPr>
-        <w:ind w:left="6480" w:hanging="360"/>
-      </w:pPr>
-      <w:rPr>
-        <w:rFonts w:hint="default" w:ascii="Wingdings" w:hAnsi="Wingdings"/>
-      </w:rPr>
-    </w:lvl>
-  </w:abstractNum>
-  <w:abstractNum xmlns:w="http://schemas.openxmlformats.org/wordprocessingml/2006/main" w:abstractNumId="1">
-    <w:nsid w:val="5a79ccda"/>
-    <w:multiLevelType xmlns:w="http://schemas.openxmlformats.org/wordprocessingml/2006/main" w:val="hybridMultilevel"/>
-    <w:lvl xmlns:w="http://schemas.openxmlformats.org/wordprocessingml/2006/main" w:ilvl="0">
+  <w:abstractNum w:abstractNumId="2" w15:restartNumberingAfterBreak="0">
+    <w:nsid w:val="5A79CCDA"/>
+    <w:multiLevelType w:val="hybridMultilevel"/>
+    <w:tmpl w:val="427E4E9C"/>
+    <w:lvl w:ilvl="0" w:tplc="3FC26D6E">
       <w:start w:val="1"/>
       <w:numFmt w:val="decimal"/>
       <w:lvlText w:val="%1-"/>
@@ -1076,7 +1043,7 @@
         <w:ind w:left="720" w:hanging="360"/>
       </w:pPr>
     </w:lvl>
-    <w:lvl xmlns:w="http://schemas.openxmlformats.org/wordprocessingml/2006/main" w:ilvl="1">
+    <w:lvl w:ilvl="1" w:tplc="A9BE52E8">
       <w:start w:val="1"/>
       <w:numFmt w:val="lowerLetter"/>
       <w:lvlText w:val="%2."/>
@@ -1085,7 +1052,7 @@
         <w:ind w:left="1440" w:hanging="360"/>
       </w:pPr>
     </w:lvl>
-    <w:lvl xmlns:w="http://schemas.openxmlformats.org/wordprocessingml/2006/main" w:ilvl="2">
+    <w:lvl w:ilvl="2" w:tplc="2360934C">
       <w:start w:val="1"/>
       <w:numFmt w:val="lowerRoman"/>
       <w:lvlText w:val="%3."/>
@@ -1094,7 +1061,7 @@
         <w:ind w:left="2160" w:hanging="180"/>
       </w:pPr>
     </w:lvl>
-    <w:lvl xmlns:w="http://schemas.openxmlformats.org/wordprocessingml/2006/main" w:ilvl="3">
+    <w:lvl w:ilvl="3" w:tplc="41A48D14">
       <w:start w:val="1"/>
       <w:numFmt w:val="decimal"/>
       <w:lvlText w:val="%4."/>
@@ -1103,7 +1070,7 @@
         <w:ind w:left="2880" w:hanging="360"/>
       </w:pPr>
     </w:lvl>
-    <w:lvl xmlns:w="http://schemas.openxmlformats.org/wordprocessingml/2006/main" w:ilvl="4">
+    <w:lvl w:ilvl="4" w:tplc="B1A4568A">
       <w:start w:val="1"/>
       <w:numFmt w:val="lowerLetter"/>
       <w:lvlText w:val="%5."/>
@@ -1112,7 +1079,7 @@
         <w:ind w:left="3600" w:hanging="360"/>
       </w:pPr>
     </w:lvl>
-    <w:lvl xmlns:w="http://schemas.openxmlformats.org/wordprocessingml/2006/main" w:ilvl="5">
+    <w:lvl w:ilvl="5" w:tplc="828EFD84">
       <w:start w:val="1"/>
       <w:numFmt w:val="lowerRoman"/>
       <w:lvlText w:val="%6."/>
@@ -1121,7 +1088,7 @@
         <w:ind w:left="4320" w:hanging="180"/>
       </w:pPr>
     </w:lvl>
-    <w:lvl xmlns:w="http://schemas.openxmlformats.org/wordprocessingml/2006/main" w:ilvl="6">
+    <w:lvl w:ilvl="6" w:tplc="636245CA">
       <w:start w:val="1"/>
       <w:numFmt w:val="decimal"/>
       <w:lvlText w:val="%7."/>
@@ -1130,7 +1097,7 @@
         <w:ind w:left="5040" w:hanging="360"/>
       </w:pPr>
     </w:lvl>
-    <w:lvl xmlns:w="http://schemas.openxmlformats.org/wordprocessingml/2006/main" w:ilvl="7">
+    <w:lvl w:ilvl="7" w:tplc="D05E6068">
       <w:start w:val="1"/>
       <w:numFmt w:val="lowerLetter"/>
       <w:lvlText w:val="%8."/>
@@ -1139,7 +1106,7 @@
         <w:ind w:left="5760" w:hanging="360"/>
       </w:pPr>
     </w:lvl>
-    <w:lvl xmlns:w="http://schemas.openxmlformats.org/wordprocessingml/2006/main" w:ilvl="8">
+    <w:lvl w:ilvl="8" w:tplc="FF9EFCD2">
       <w:start w:val="1"/>
       <w:numFmt w:val="lowerRoman"/>
       <w:lvlText w:val="%9."/>
@@ -1149,27 +1116,140 @@
       </w:pPr>
     </w:lvl>
   </w:abstractNum>
-  <w:num w:numId="4">
-    <w:abstractNumId w:val="4"/>
-  </w:num>
-  <w:num w:numId="3">
+  <w:abstractNum w:abstractNumId="3" w15:restartNumberingAfterBreak="0">
+    <w:nsid w:val="6C78F5C9"/>
+    <w:multiLevelType w:val="hybridMultilevel"/>
+    <w:tmpl w:val="FEA49D12"/>
+    <w:lvl w:ilvl="0" w:tplc="3B3254C4">
+      <w:start w:val="1"/>
+      <w:numFmt w:val="bullet"/>
+      <w:lvlText w:val="-"/>
+      <w:lvlJc w:val="left"/>
+      <w:pPr>
+        <w:ind w:left="720" w:hanging="360"/>
+      </w:pPr>
+      <w:rPr>
+        <w:rFonts w:ascii="Aptos" w:hAnsi="Aptos" w:hint="default"/>
+      </w:rPr>
+    </w:lvl>
+    <w:lvl w:ilvl="1" w:tplc="3FECAD84">
+      <w:start w:val="1"/>
+      <w:numFmt w:val="bullet"/>
+      <w:lvlText w:val="o"/>
+      <w:lvlJc w:val="left"/>
+      <w:pPr>
+        <w:ind w:left="1440" w:hanging="360"/>
+      </w:pPr>
+      <w:rPr>
+        <w:rFonts w:ascii="Courier New" w:hAnsi="Courier New" w:hint="default"/>
+      </w:rPr>
+    </w:lvl>
+    <w:lvl w:ilvl="2" w:tplc="13807C74">
+      <w:start w:val="1"/>
+      <w:numFmt w:val="bullet"/>
+      <w:lvlText w:val=""/>
+      <w:lvlJc w:val="left"/>
+      <w:pPr>
+        <w:ind w:left="2160" w:hanging="360"/>
+      </w:pPr>
+      <w:rPr>
+        <w:rFonts w:ascii="Wingdings" w:hAnsi="Wingdings" w:hint="default"/>
+      </w:rPr>
+    </w:lvl>
+    <w:lvl w:ilvl="3" w:tplc="033A0DB4">
+      <w:start w:val="1"/>
+      <w:numFmt w:val="bullet"/>
+      <w:lvlText w:val=""/>
+      <w:lvlJc w:val="left"/>
+      <w:pPr>
+        <w:ind w:left="2880" w:hanging="360"/>
+      </w:pPr>
+      <w:rPr>
+        <w:rFonts w:ascii="Symbol" w:hAnsi="Symbol" w:hint="default"/>
+      </w:rPr>
+    </w:lvl>
+    <w:lvl w:ilvl="4" w:tplc="F11C5656">
+      <w:start w:val="1"/>
+      <w:numFmt w:val="bullet"/>
+      <w:lvlText w:val="o"/>
+      <w:lvlJc w:val="left"/>
+      <w:pPr>
+        <w:ind w:left="3600" w:hanging="360"/>
+      </w:pPr>
+      <w:rPr>
+        <w:rFonts w:ascii="Courier New" w:hAnsi="Courier New" w:hint="default"/>
+      </w:rPr>
+    </w:lvl>
+    <w:lvl w:ilvl="5" w:tplc="A0545778">
+      <w:start w:val="1"/>
+      <w:numFmt w:val="bullet"/>
+      <w:lvlText w:val=""/>
+      <w:lvlJc w:val="left"/>
+      <w:pPr>
+        <w:ind w:left="4320" w:hanging="360"/>
+      </w:pPr>
+      <w:rPr>
+        <w:rFonts w:ascii="Wingdings" w:hAnsi="Wingdings" w:hint="default"/>
+      </w:rPr>
+    </w:lvl>
+    <w:lvl w:ilvl="6" w:tplc="F00CA5E2">
+      <w:start w:val="1"/>
+      <w:numFmt w:val="bullet"/>
+      <w:lvlText w:val=""/>
+      <w:lvlJc w:val="left"/>
+      <w:pPr>
+        <w:ind w:left="5040" w:hanging="360"/>
+      </w:pPr>
+      <w:rPr>
+        <w:rFonts w:ascii="Symbol" w:hAnsi="Symbol" w:hint="default"/>
+      </w:rPr>
+    </w:lvl>
+    <w:lvl w:ilvl="7" w:tplc="5C78D116">
+      <w:start w:val="1"/>
+      <w:numFmt w:val="bullet"/>
+      <w:lvlText w:val="o"/>
+      <w:lvlJc w:val="left"/>
+      <w:pPr>
+        <w:ind w:left="5760" w:hanging="360"/>
+      </w:pPr>
+      <w:rPr>
+        <w:rFonts w:ascii="Courier New" w:hAnsi="Courier New" w:hint="default"/>
+      </w:rPr>
+    </w:lvl>
+    <w:lvl w:ilvl="8" w:tplc="C2A47E12">
+      <w:start w:val="1"/>
+      <w:numFmt w:val="bullet"/>
+      <w:lvlText w:val=""/>
+      <w:lvlJc w:val="left"/>
+      <w:pPr>
+        <w:ind w:left="6480" w:hanging="360"/>
+      </w:pPr>
+      <w:rPr>
+        <w:rFonts w:ascii="Wingdings" w:hAnsi="Wingdings" w:hint="default"/>
+      </w:rPr>
+    </w:lvl>
+  </w:abstractNum>
+  <w:num w:numId="1" w16cid:durableId="1991523015">
     <w:abstractNumId w:val="3"/>
   </w:num>
-  <w:num w:numId="2">
+  <w:num w:numId="2" w16cid:durableId="562109615">
+    <w:abstractNumId w:val="0"/>
+  </w:num>
+  <w:num w:numId="3" w16cid:durableId="570777083">
+    <w:abstractNumId w:val="1"/>
+  </w:num>
+  <w:num w:numId="4" w16cid:durableId="1720281608">
     <w:abstractNumId w:val="2"/>
-  </w:num>
-  <w:num w:numId="1">
-    <w:abstractNumId w:val="1"/>
   </w:num>
 </w:numbering>
 </file>
 
 <file path=word/styles.xml><?xml version="1.0" encoding="utf-8"?>
-<w:styles xmlns:wp14="http://schemas.microsoft.com/office/word/2010/wordprocessingDrawing" xmlns:mc="http://schemas.openxmlformats.org/markup-compatibility/2006" xmlns:r="http://schemas.openxmlformats.org/officeDocument/2006/relationships" xmlns:w="http://schemas.openxmlformats.org/wordprocessingml/2006/main" xmlns:w14="http://schemas.microsoft.com/office/word/2010/wordml" xmlns:w15="http://schemas.microsoft.com/office/word/2012/wordml" xmlns:w16se="http://schemas.microsoft.com/office/word/2015/wordml/symex" xmlns:w16cid="http://schemas.microsoft.com/office/word/2016/wordml/cid" xmlns:w16="http://schemas.microsoft.com/office/word/2018/wordml" xmlns:w16cex="http://schemas.microsoft.com/office/word/2018/wordml/cex" xmlns:w16sdtdh="http://schemas.microsoft.com/office/word/2020/wordml/sdtdatahash" xmlns:w16sdtfl="http://schemas.microsoft.com/office/word/2024/wordml/sdtformatlock" mc:Ignorable="w14 w15 wp14 w16se w16cid w16 w16cex w16sdtdh w16sdtfl">
+<w:styles xmlns:mc="http://schemas.openxmlformats.org/markup-compatibility/2006" xmlns:r="http://schemas.openxmlformats.org/officeDocument/2006/relationships" xmlns:w="http://schemas.openxmlformats.org/wordprocessingml/2006/main" xmlns:w14="http://schemas.microsoft.com/office/word/2010/wordml" xmlns:w15="http://schemas.microsoft.com/office/word/2012/wordml" xmlns:w16cex="http://schemas.microsoft.com/office/word/2018/wordml/cex" xmlns:w16cid="http://schemas.microsoft.com/office/word/2016/wordml/cid" xmlns:w16="http://schemas.microsoft.com/office/word/2018/wordml" xmlns:w16du="http://schemas.microsoft.com/office/word/2023/wordml/word16du" xmlns:w16sdtdh="http://schemas.microsoft.com/office/word/2020/wordml/sdtdatahash" xmlns:w16sdtfl="http://schemas.microsoft.com/office/word/2024/wordml/sdtformatlock" xmlns:w16se="http://schemas.microsoft.com/office/word/2015/wordml/symex" mc:Ignorable="w14 w15 w16se w16cid w16 w16cex w16sdtdh w16sdtfl w16du">
   <w:docDefaults>
     <w:rPrDefault>
       <w:rPr>
-        <w:rFonts w:asciiTheme="minorHAnsi" w:hAnsiTheme="minorHAnsi" w:eastAsiaTheme="minorEastAsia" w:cstheme="minorBidi"/>
+        <w:rFonts w:asciiTheme="minorHAnsi" w:eastAsiaTheme="minorEastAsia" w:hAnsiTheme="minorHAnsi" w:cstheme="minorBidi"/>
         <w:sz w:val="24"/>
         <w:szCs w:val="24"/>
         <w:lang w:val="en-US" w:eastAsia="ja-JP" w:bidi="ar-SA"/>
@@ -1181,17 +1261,17 @@
       </w:pPr>
     </w:pPrDefault>
   </w:docDefaults>
-  <w:latentStyles w:defLockedState="0" w:defUIPriority="99" w:defSemiHidden="0" w:defUnhideWhenUsed="0" w:defQFormat="0" w:count="371">
+  <w:latentStyles w:defLockedState="0" w:defUIPriority="99" w:defSemiHidden="0" w:defUnhideWhenUsed="0" w:defQFormat="0" w:count="376">
     <w:lsdException w:name="Normal" w:uiPriority="0" w:qFormat="1"/>
     <w:lsdException w:name="heading 1" w:uiPriority="9" w:qFormat="1"/>
-    <w:lsdException w:name="heading 2" w:uiPriority="9" w:semiHidden="1" w:unhideWhenUsed="1" w:qFormat="1"/>
-    <w:lsdException w:name="heading 3" w:uiPriority="9" w:semiHidden="1" w:unhideWhenUsed="1" w:qFormat="1"/>
-    <w:lsdException w:name="heading 4" w:uiPriority="9" w:semiHidden="1" w:unhideWhenUsed="1" w:qFormat="1"/>
-    <w:lsdException w:name="heading 5" w:uiPriority="9" w:semiHidden="1" w:unhideWhenUsed="1" w:qFormat="1"/>
-    <w:lsdException w:name="heading 6" w:uiPriority="9" w:semiHidden="1" w:unhideWhenUsed="1" w:qFormat="1"/>
-    <w:lsdException w:name="heading 7" w:uiPriority="9" w:semiHidden="1" w:unhideWhenUsed="1" w:qFormat="1"/>
-    <w:lsdException w:name="heading 8" w:uiPriority="9" w:semiHidden="1" w:unhideWhenUsed="1" w:qFormat="1"/>
-    <w:lsdException w:name="heading 9" w:uiPriority="9" w:semiHidden="1" w:unhideWhenUsed="1" w:qFormat="1"/>
+    <w:lsdException w:name="heading 2" w:semiHidden="1" w:uiPriority="9" w:unhideWhenUsed="1" w:qFormat="1"/>
+    <w:lsdException w:name="heading 3" w:semiHidden="1" w:uiPriority="9" w:unhideWhenUsed="1" w:qFormat="1"/>
+    <w:lsdException w:name="heading 4" w:semiHidden="1" w:uiPriority="9" w:unhideWhenUsed="1" w:qFormat="1"/>
+    <w:lsdException w:name="heading 5" w:semiHidden="1" w:uiPriority="9" w:unhideWhenUsed="1" w:qFormat="1"/>
+    <w:lsdException w:name="heading 6" w:semiHidden="1" w:uiPriority="9" w:unhideWhenUsed="1" w:qFormat="1"/>
+    <w:lsdException w:name="heading 7" w:semiHidden="1" w:uiPriority="9" w:unhideWhenUsed="1" w:qFormat="1"/>
+    <w:lsdException w:name="heading 8" w:semiHidden="1" w:uiPriority="9" w:unhideWhenUsed="1" w:qFormat="1"/>
+    <w:lsdException w:name="heading 9" w:semiHidden="1" w:uiPriority="9" w:unhideWhenUsed="1" w:qFormat="1"/>
     <w:lsdException w:name="index 1" w:semiHidden="1" w:unhideWhenUsed="1"/>
     <w:lsdException w:name="index 2" w:semiHidden="1" w:unhideWhenUsed="1"/>
     <w:lsdException w:name="index 3" w:semiHidden="1" w:unhideWhenUsed="1"/>
@@ -1201,22 +1281,22 @@
     <w:lsdException w:name="index 7" w:semiHidden="1" w:unhideWhenUsed="1"/>
     <w:lsdException w:name="index 8" w:semiHidden="1" w:unhideWhenUsed="1"/>
     <w:lsdException w:name="index 9" w:semiHidden="1" w:unhideWhenUsed="1"/>
-    <w:lsdException w:name="toc 1" w:uiPriority="39" w:semiHidden="1" w:unhideWhenUsed="1"/>
-    <w:lsdException w:name="toc 2" w:uiPriority="39" w:semiHidden="1" w:unhideWhenUsed="1"/>
-    <w:lsdException w:name="toc 3" w:uiPriority="39" w:semiHidden="1" w:unhideWhenUsed="1"/>
-    <w:lsdException w:name="toc 4" w:uiPriority="39" w:semiHidden="1" w:unhideWhenUsed="1"/>
-    <w:lsdException w:name="toc 5" w:uiPriority="39" w:semiHidden="1" w:unhideWhenUsed="1"/>
-    <w:lsdException w:name="toc 6" w:uiPriority="39" w:semiHidden="1" w:unhideWhenUsed="1"/>
-    <w:lsdException w:name="toc 7" w:uiPriority="39" w:semiHidden="1" w:unhideWhenUsed="1"/>
-    <w:lsdException w:name="toc 8" w:uiPriority="39" w:semiHidden="1" w:unhideWhenUsed="1"/>
-    <w:lsdException w:name="toc 9" w:uiPriority="39" w:semiHidden="1" w:unhideWhenUsed="1"/>
+    <w:lsdException w:name="toc 1" w:semiHidden="1" w:uiPriority="39" w:unhideWhenUsed="1"/>
+    <w:lsdException w:name="toc 2" w:semiHidden="1" w:uiPriority="39" w:unhideWhenUsed="1"/>
+    <w:lsdException w:name="toc 3" w:semiHidden="1" w:uiPriority="39" w:unhideWhenUsed="1"/>
+    <w:lsdException w:name="toc 4" w:semiHidden="1" w:uiPriority="39" w:unhideWhenUsed="1"/>
+    <w:lsdException w:name="toc 5" w:semiHidden="1" w:uiPriority="39" w:unhideWhenUsed="1"/>
+    <w:lsdException w:name="toc 6" w:semiHidden="1" w:uiPriority="39" w:unhideWhenUsed="1"/>
+    <w:lsdException w:name="toc 7" w:semiHidden="1" w:uiPriority="39" w:unhideWhenUsed="1"/>
+    <w:lsdException w:name="toc 8" w:semiHidden="1" w:uiPriority="39" w:unhideWhenUsed="1"/>
+    <w:lsdException w:name="toc 9" w:semiHidden="1" w:uiPriority="39" w:unhideWhenUsed="1"/>
     <w:lsdException w:name="Normal Indent" w:semiHidden="1" w:unhideWhenUsed="1"/>
     <w:lsdException w:name="footnote text" w:semiHidden="1" w:unhideWhenUsed="1"/>
     <w:lsdException w:name="annotation text" w:semiHidden="1" w:unhideWhenUsed="1"/>
     <w:lsdException w:name="header" w:semiHidden="1" w:unhideWhenUsed="1"/>
     <w:lsdException w:name="footer" w:semiHidden="1" w:unhideWhenUsed="1"/>
     <w:lsdException w:name="index heading" w:semiHidden="1" w:unhideWhenUsed="1"/>
-    <w:lsdException w:name="caption" w:uiPriority="35" w:semiHidden="1" w:unhideWhenUsed="1" w:qFormat="1"/>
+    <w:lsdException w:name="caption" w:semiHidden="1" w:uiPriority="35" w:unhideWhenUsed="1" w:qFormat="1"/>
     <w:lsdException w:name="table of figures" w:semiHidden="1" w:unhideWhenUsed="1"/>
     <w:lsdException w:name="envelope address" w:semiHidden="1" w:unhideWhenUsed="1"/>
     <w:lsdException w:name="envelope return" w:semiHidden="1" w:unhideWhenUsed="1"/>
@@ -1247,7 +1327,7 @@
     <w:lsdException w:name="Title" w:uiPriority="10" w:qFormat="1"/>
     <w:lsdException w:name="Closing" w:semiHidden="1" w:unhideWhenUsed="1"/>
     <w:lsdException w:name="Signature" w:semiHidden="1" w:unhideWhenUsed="1"/>
-    <w:lsdException w:name="Default Paragraph Font" w:uiPriority="1" w:semiHidden="1" w:unhideWhenUsed="1"/>
+    <w:lsdException w:name="Default Paragraph Font" w:semiHidden="1" w:uiPriority="1" w:unhideWhenUsed="1"/>
     <w:lsdException w:name="Body Text" w:semiHidden="1" w:unhideWhenUsed="1"/>
     <w:lsdException w:name="Body Text Indent" w:semiHidden="1" w:unhideWhenUsed="1"/>
     <w:lsdException w:name="List Continue" w:semiHidden="1" w:unhideWhenUsed="1"/>
@@ -1447,8 +1527,8 @@
     <w:lsdException w:name="Subtle Reference" w:uiPriority="31" w:qFormat="1"/>
     <w:lsdException w:name="Intense Reference" w:uiPriority="32" w:qFormat="1"/>
     <w:lsdException w:name="Book Title" w:uiPriority="33" w:qFormat="1"/>
-    <w:lsdException w:name="Bibliography" w:uiPriority="37" w:semiHidden="1" w:unhideWhenUsed="1"/>
-    <w:lsdException w:name="TOC Heading" w:uiPriority="39" w:semiHidden="1" w:unhideWhenUsed="1" w:qFormat="1"/>
+    <w:lsdException w:name="Bibliography" w:semiHidden="1" w:uiPriority="37" w:unhideWhenUsed="1"/>
+    <w:lsdException w:name="TOC Heading" w:semiHidden="1" w:uiPriority="39" w:unhideWhenUsed="1" w:qFormat="1"/>
     <w:lsdException w:name="Plain Table 1" w:uiPriority="41"/>
     <w:lsdException w:name="Plain Table 2" w:uiPriority="42"/>
     <w:lsdException w:name="Plain Table 3" w:uiPriority="43"/>
@@ -1553,18 +1633,22 @@
     <w:lsdException w:name="List Table 5 Dark Accent 6" w:uiPriority="50"/>
     <w:lsdException w:name="List Table 6 Colorful Accent 6" w:uiPriority="51"/>
     <w:lsdException w:name="List Table 7 Colorful Accent 6" w:uiPriority="52"/>
+    <w:lsdException w:name="Mention" w:semiHidden="1" w:unhideWhenUsed="1"/>
+    <w:lsdException w:name="Smart Hyperlink" w:semiHidden="1" w:unhideWhenUsed="1"/>
+    <w:lsdException w:name="Hashtag" w:semiHidden="1" w:unhideWhenUsed="1"/>
+    <w:lsdException w:name="Unresolved Mention" w:semiHidden="1" w:unhideWhenUsed="1"/>
+    <w:lsdException w:name="Smart Link" w:semiHidden="1" w:unhideWhenUsed="1"/>
   </w:latentStyles>
-  <w:style w:type="paragraph" w:styleId="Normal" w:default="1">
+  <w:style w:type="paragraph" w:default="1" w:styleId="Normal">
     <w:name w:val="Normal"/>
     <w:qFormat/>
   </w:style>
-  <w:style w:type="character" w:styleId="DefaultParagraphFont" w:default="1">
+  <w:style w:type="character" w:default="1" w:styleId="DefaultParagraphFont">
     <w:name w:val="Default Paragraph Font"/>
     <w:uiPriority w:val="1"/>
-    <w:semiHidden/>
     <w:unhideWhenUsed/>
   </w:style>
-  <w:style w:type="table" w:styleId="TableNormal" w:default="1">
+  <w:style w:type="table" w:default="1" w:styleId="TableNormal">
     <w:name w:val="Normal Table"/>
     <w:uiPriority w:val="99"/>
     <w:semiHidden/>
@@ -1579,27 +1663,27 @@
       </w:tblCellMar>
     </w:tblPr>
   </w:style>
-  <w:style w:type="numbering" w:styleId="NoList" w:default="1">
+  <w:style w:type="numbering" w:default="1" w:styleId="NoList">
     <w:name w:val="No List"/>
     <w:uiPriority w:val="99"/>
     <w:semiHidden/>
     <w:unhideWhenUsed/>
   </w:style>
-  <w:style xmlns:w14="http://schemas.microsoft.com/office/word/2010/wordml" xmlns:mc="http://schemas.openxmlformats.org/markup-compatibility/2006" xmlns:w="http://schemas.openxmlformats.org/wordprocessingml/2006/main" w:type="paragraph" w:styleId="ListParagraph" mc:Ignorable="w14">
-    <w:name xmlns:w="http://schemas.openxmlformats.org/wordprocessingml/2006/main" w:val="List Paragraph"/>
-    <w:basedOn xmlns:w="http://schemas.openxmlformats.org/wordprocessingml/2006/main" w:val="Normal"/>
-    <w:uiPriority xmlns:w="http://schemas.openxmlformats.org/wordprocessingml/2006/main" w:val="34"/>
-    <w:qFormat xmlns:w="http://schemas.openxmlformats.org/wordprocessingml/2006/main"/>
-    <w:pPr xmlns:w="http://schemas.openxmlformats.org/wordprocessingml/2006/main">
-      <w:ind xmlns:w="http://schemas.openxmlformats.org/wordprocessingml/2006/main" w:left="720"/>
-      <w:contextualSpacing xmlns:w="http://schemas.openxmlformats.org/wordprocessingml/2006/main"/>
+  <w:style w:type="paragraph" w:styleId="ListParagraph">
+    <w:name w:val="List Paragraph"/>
+    <w:basedOn w:val="Normal"/>
+    <w:uiPriority w:val="34"/>
+    <w:qFormat/>
+    <w:pPr>
+      <w:ind w:left="720"/>
+      <w:contextualSpacing/>
     </w:pPr>
   </w:style>
 </w:styles>
 </file>
 
 <file path=word/theme/theme1.xml><?xml version="1.0" encoding="utf-8"?>
-<a:theme xmlns:thm15="http://schemas.microsoft.com/office/thememl/2012/main" xmlns:a="http://schemas.openxmlformats.org/drawingml/2006/main" name="Office Theme">
+<a:theme xmlns:a="http://schemas.openxmlformats.org/drawingml/2006/main" name="Office Theme">
   <a:themeElements>
     <a:clrScheme name="Office">
       <a:dk1>

</xml_diff>